<commit_message>
Continuing working on report text
</commit_message>
<xml_diff>
--- a/doc/Курсова 2018.docx
+++ b/doc/Курсова 2018.docx
@@ -963,7 +963,7 @@
       <w:pPr>
         <w:pStyle w:val="a8"/>
       </w:pPr>
-      <w:bookmarkStart w:id="0" w:name="_Toc515143242"/>
+      <w:bookmarkStart w:id="0" w:name="_Toc515216580"/>
       <w:r>
         <w:t>Зміст</w:t>
       </w:r>
@@ -1000,7 +1000,7 @@
         </w:rPr>
         <w:fldChar w:fldCharType="separate"/>
       </w:r>
-      <w:hyperlink w:anchor="_Toc515143242" w:history="1">
+      <w:hyperlink w:anchor="_Toc515216580" w:history="1">
         <w:r>
           <w:rPr>
             <w:rStyle w:val="a5"/>
@@ -1027,7 +1027,7 @@
             <w:noProof/>
             <w:webHidden/>
           </w:rPr>
-          <w:instrText xml:space="preserve"> PAGEREF _Toc515143242 \h </w:instrText>
+          <w:instrText xml:space="preserve"> PAGEREF _Toc515216580 \h </w:instrText>
         </w:r>
         <w:r>
           <w:rPr>
@@ -1072,7 +1072,7 @@
           <w:szCs w:val="22"/>
         </w:rPr>
       </w:pPr>
-      <w:hyperlink w:anchor="_Toc515143243" w:history="1">
+      <w:hyperlink w:anchor="_Toc515216581" w:history="1">
         <w:r>
           <w:rPr>
             <w:rStyle w:val="a5"/>
@@ -1115,7 +1115,7 @@
             <w:noProof/>
             <w:webHidden/>
           </w:rPr>
-          <w:instrText xml:space="preserve"> PAGEREF _Toc515143243 \h </w:instrText>
+          <w:instrText xml:space="preserve"> PAGEREF _Toc515216581 \h </w:instrText>
         </w:r>
         <w:r>
           <w:rPr>
@@ -1160,7 +1160,7 @@
           <w:szCs w:val="22"/>
         </w:rPr>
       </w:pPr>
-      <w:hyperlink w:anchor="_Toc515143244" w:history="1">
+      <w:hyperlink w:anchor="_Toc515216582" w:history="1">
         <w:r>
           <w:rPr>
             <w:rStyle w:val="a5"/>
@@ -1203,7 +1203,7 @@
             <w:noProof/>
             <w:webHidden/>
           </w:rPr>
-          <w:instrText xml:space="preserve"> PAGEREF _Toc515143244 \h </w:instrText>
+          <w:instrText xml:space="preserve"> PAGEREF _Toc515216582 \h </w:instrText>
         </w:r>
         <w:r>
           <w:rPr>
@@ -1248,7 +1248,7 @@
           <w:szCs w:val="22"/>
         </w:rPr>
       </w:pPr>
-      <w:hyperlink w:anchor="_Toc515143245" w:history="1">
+      <w:hyperlink w:anchor="_Toc515216583" w:history="1">
         <w:r>
           <w:rPr>
             <w:rStyle w:val="a5"/>
@@ -1291,7 +1291,7 @@
             <w:noProof/>
             <w:webHidden/>
           </w:rPr>
-          <w:instrText xml:space="preserve"> PAGEREF _Toc515143245 \h </w:instrText>
+          <w:instrText xml:space="preserve"> PAGEREF _Toc515216583 \h </w:instrText>
         </w:r>
         <w:r>
           <w:rPr>
@@ -1336,7 +1336,7 @@
           <w:szCs w:val="22"/>
         </w:rPr>
       </w:pPr>
-      <w:hyperlink w:anchor="_Toc515143246" w:history="1">
+      <w:hyperlink w:anchor="_Toc515216584" w:history="1">
         <w:r>
           <w:rPr>
             <w:rStyle w:val="a5"/>
@@ -1379,7 +1379,7 @@
             <w:noProof/>
             <w:webHidden/>
           </w:rPr>
-          <w:instrText xml:space="preserve"> PAGEREF _Toc515143246 \h </w:instrText>
+          <w:instrText xml:space="preserve"> PAGEREF _Toc515216584 \h </w:instrText>
         </w:r>
         <w:r>
           <w:rPr>
@@ -1424,7 +1424,7 @@
           <w:szCs w:val="22"/>
         </w:rPr>
       </w:pPr>
-      <w:hyperlink w:anchor="_Toc515143247" w:history="1">
+      <w:hyperlink w:anchor="_Toc515216585" w:history="1">
         <w:r>
           <w:rPr>
             <w:rStyle w:val="a5"/>
@@ -1467,7 +1467,7 @@
             <w:noProof/>
             <w:webHidden/>
           </w:rPr>
-          <w:instrText xml:space="preserve"> PAGEREF _Toc515143247 \h </w:instrText>
+          <w:instrText xml:space="preserve"> PAGEREF _Toc515216585 \h </w:instrText>
         </w:r>
         <w:r>
           <w:rPr>
@@ -1512,7 +1512,7 @@
           <w:szCs w:val="22"/>
         </w:rPr>
       </w:pPr>
-      <w:hyperlink w:anchor="_Toc515143248" w:history="1">
+      <w:hyperlink w:anchor="_Toc515216586" w:history="1">
         <w:r>
           <w:rPr>
             <w:rStyle w:val="a5"/>
@@ -1555,7 +1555,7 @@
             <w:noProof/>
             <w:webHidden/>
           </w:rPr>
-          <w:instrText xml:space="preserve"> PAGEREF _Toc515143248 \h </w:instrText>
+          <w:instrText xml:space="preserve"> PAGEREF _Toc515216586 \h </w:instrText>
         </w:r>
         <w:r>
           <w:rPr>
@@ -1600,7 +1600,7 @@
           <w:szCs w:val="22"/>
         </w:rPr>
       </w:pPr>
-      <w:hyperlink w:anchor="_Toc515143249" w:history="1">
+      <w:hyperlink w:anchor="_Toc515216587" w:history="1">
         <w:r>
           <w:rPr>
             <w:rStyle w:val="a5"/>
@@ -1643,7 +1643,7 @@
             <w:noProof/>
             <w:webHidden/>
           </w:rPr>
-          <w:instrText xml:space="preserve"> PAGEREF _Toc515143249 \h </w:instrText>
+          <w:instrText xml:space="preserve"> PAGEREF _Toc515216587 \h </w:instrText>
         </w:r>
         <w:r>
           <w:rPr>
@@ -1688,7 +1688,7 @@
           <w:szCs w:val="22"/>
         </w:rPr>
       </w:pPr>
-      <w:hyperlink w:anchor="_Toc515143250" w:history="1">
+      <w:hyperlink w:anchor="_Toc515216588" w:history="1">
         <w:r>
           <w:rPr>
             <w:rStyle w:val="a5"/>
@@ -1731,7 +1731,7 @@
             <w:noProof/>
             <w:webHidden/>
           </w:rPr>
-          <w:instrText xml:space="preserve"> PAGEREF _Toc515143250 \h </w:instrText>
+          <w:instrText xml:space="preserve"> PAGEREF _Toc515216588 \h </w:instrText>
         </w:r>
         <w:r>
           <w:rPr>
@@ -1775,7 +1775,7 @@
           <w:szCs w:val="22"/>
         </w:rPr>
       </w:pPr>
-      <w:hyperlink w:anchor="_Toc515143251" w:history="1">
+      <w:hyperlink w:anchor="_Toc515216589" w:history="1">
         <w:r>
           <w:rPr>
             <w:rStyle w:val="a5"/>
@@ -1832,7 +1832,7 @@
             <w:noProof/>
             <w:webHidden/>
           </w:rPr>
-          <w:instrText xml:space="preserve"> PAGEREF _Toc515143251 \h </w:instrText>
+          <w:instrText xml:space="preserve"> PAGEREF _Toc515216589 \h </w:instrText>
         </w:r>
         <w:r>
           <w:rPr>
@@ -1876,13 +1876,13 @@
           <w:szCs w:val="22"/>
         </w:rPr>
       </w:pPr>
-      <w:hyperlink w:anchor="_Toc515143252" w:history="1">
+      <w:hyperlink w:anchor="_Toc515216590" w:history="1">
         <w:r>
           <w:rPr>
             <w:rStyle w:val="a5"/>
             <w:noProof/>
           </w:rPr>
-          <w:t>4.5 Парсинг фільмів</w:t>
+          <w:t>4.4 Парсинг фільмів</w:t>
         </w:r>
         <w:r>
           <w:rPr>
@@ -1903,7 +1903,7 @@
             <w:noProof/>
             <w:webHidden/>
           </w:rPr>
-          <w:instrText xml:space="preserve"> PAGEREF _Toc515143252 \h </w:instrText>
+          <w:instrText xml:space="preserve"> PAGEREF _Toc515216590 \h </w:instrText>
         </w:r>
         <w:r>
           <w:rPr>
@@ -1936,6 +1936,219 @@
     </w:p>
     <w:p>
       <w:pPr>
+        <w:pStyle w:val="2"/>
+        <w:tabs>
+          <w:tab w:val="right" w:leader="dot" w:pos="9629"/>
+        </w:tabs>
+        <w:rPr>
+          <w:rFonts w:asciiTheme="minorHAnsi" w:eastAsiaTheme="minorEastAsia" w:hAnsiTheme="minorHAnsi" w:cstheme="minorBidi"/>
+          <w:noProof/>
+          <w:sz w:val="22"/>
+          <w:szCs w:val="22"/>
+        </w:rPr>
+      </w:pPr>
+      <w:hyperlink w:anchor="_Toc515216591" w:history="1">
+        <w:r>
+          <w:rPr>
+            <w:rStyle w:val="a5"/>
+            <w:noProof/>
+          </w:rPr>
+          <w:t>4.5 Розпізнавання жанру та країни виробництва для окремого фільму</w:t>
+        </w:r>
+        <w:r>
+          <w:rPr>
+            <w:noProof/>
+            <w:webHidden/>
+          </w:rPr>
+          <w:tab/>
+        </w:r>
+        <w:r>
+          <w:rPr>
+            <w:noProof/>
+            <w:webHidden/>
+          </w:rPr>
+          <w:fldChar w:fldCharType="begin"/>
+        </w:r>
+        <w:r>
+          <w:rPr>
+            <w:noProof/>
+            <w:webHidden/>
+          </w:rPr>
+          <w:instrText xml:space="preserve"> PAGEREF _Toc515216591 \h </w:instrText>
+        </w:r>
+        <w:r>
+          <w:rPr>
+            <w:noProof/>
+            <w:webHidden/>
+          </w:rPr>
+        </w:r>
+        <w:r>
+          <w:rPr>
+            <w:noProof/>
+            <w:webHidden/>
+          </w:rPr>
+          <w:fldChar w:fldCharType="separate"/>
+        </w:r>
+        <w:r>
+          <w:rPr>
+            <w:noProof/>
+            <w:webHidden/>
+          </w:rPr>
+          <w:t>14</w:t>
+        </w:r>
+        <w:r>
+          <w:rPr>
+            <w:noProof/>
+            <w:webHidden/>
+          </w:rPr>
+          <w:fldChar w:fldCharType="end"/>
+        </w:r>
+      </w:hyperlink>
+    </w:p>
+    <w:p>
+      <w:pPr>
+        <w:pStyle w:val="2"/>
+        <w:tabs>
+          <w:tab w:val="right" w:leader="dot" w:pos="9629"/>
+        </w:tabs>
+        <w:rPr>
+          <w:rFonts w:asciiTheme="minorHAnsi" w:eastAsiaTheme="minorEastAsia" w:hAnsiTheme="minorHAnsi" w:cstheme="minorBidi"/>
+          <w:noProof/>
+          <w:sz w:val="22"/>
+          <w:szCs w:val="22"/>
+        </w:rPr>
+      </w:pPr>
+      <w:hyperlink w:anchor="_Toc515216592" w:history="1">
+        <w:r>
+          <w:rPr>
+            <w:rStyle w:val="a5"/>
+            <w:noProof/>
+          </w:rPr>
+          <w:t>4.6 Збереження інформації в бінарному форматі</w:t>
+        </w:r>
+        <w:r>
+          <w:rPr>
+            <w:noProof/>
+            <w:webHidden/>
+          </w:rPr>
+          <w:tab/>
+        </w:r>
+        <w:r>
+          <w:rPr>
+            <w:noProof/>
+            <w:webHidden/>
+          </w:rPr>
+          <w:fldChar w:fldCharType="begin"/>
+        </w:r>
+        <w:r>
+          <w:rPr>
+            <w:noProof/>
+            <w:webHidden/>
+          </w:rPr>
+          <w:instrText xml:space="preserve"> PAGEREF _Toc515216592 \h </w:instrText>
+        </w:r>
+        <w:r>
+          <w:rPr>
+            <w:noProof/>
+            <w:webHidden/>
+          </w:rPr>
+        </w:r>
+        <w:r>
+          <w:rPr>
+            <w:noProof/>
+            <w:webHidden/>
+          </w:rPr>
+          <w:fldChar w:fldCharType="separate"/>
+        </w:r>
+        <w:r>
+          <w:rPr>
+            <w:noProof/>
+            <w:webHidden/>
+          </w:rPr>
+          <w:t>15</w:t>
+        </w:r>
+        <w:r>
+          <w:rPr>
+            <w:noProof/>
+            <w:webHidden/>
+          </w:rPr>
+          <w:fldChar w:fldCharType="end"/>
+        </w:r>
+      </w:hyperlink>
+    </w:p>
+    <w:p>
+      <w:pPr>
+        <w:pStyle w:val="2"/>
+        <w:tabs>
+          <w:tab w:val="right" w:leader="dot" w:pos="9629"/>
+        </w:tabs>
+        <w:rPr>
+          <w:rFonts w:asciiTheme="minorHAnsi" w:eastAsiaTheme="minorEastAsia" w:hAnsiTheme="minorHAnsi" w:cstheme="minorBidi"/>
+          <w:noProof/>
+          <w:sz w:val="22"/>
+          <w:szCs w:val="22"/>
+        </w:rPr>
+      </w:pPr>
+      <w:hyperlink w:anchor="_Toc515216593" w:history="1">
+        <w:r>
+          <w:rPr>
+            <w:rStyle w:val="a5"/>
+            <w:noProof/>
+          </w:rPr>
+          <w:t>4.7 Збереження постерів</w:t>
+        </w:r>
+        <w:r>
+          <w:rPr>
+            <w:noProof/>
+            <w:webHidden/>
+          </w:rPr>
+          <w:tab/>
+        </w:r>
+        <w:r>
+          <w:rPr>
+            <w:noProof/>
+            <w:webHidden/>
+          </w:rPr>
+          <w:fldChar w:fldCharType="begin"/>
+        </w:r>
+        <w:r>
+          <w:rPr>
+            <w:noProof/>
+            <w:webHidden/>
+          </w:rPr>
+          <w:instrText xml:space="preserve"> PAGEREF _Toc515216593 \h </w:instrText>
+        </w:r>
+        <w:r>
+          <w:rPr>
+            <w:noProof/>
+            <w:webHidden/>
+          </w:rPr>
+        </w:r>
+        <w:r>
+          <w:rPr>
+            <w:noProof/>
+            <w:webHidden/>
+          </w:rPr>
+          <w:fldChar w:fldCharType="separate"/>
+        </w:r>
+        <w:r>
+          <w:rPr>
+            <w:noProof/>
+            <w:webHidden/>
+          </w:rPr>
+          <w:t>16</w:t>
+        </w:r>
+        <w:r>
+          <w:rPr>
+            <w:noProof/>
+            <w:webHidden/>
+          </w:rPr>
+          <w:fldChar w:fldCharType="end"/>
+        </w:r>
+      </w:hyperlink>
+    </w:p>
+    <w:p>
+      <w:pPr>
         <w:rPr>
           <w:szCs w:val="28"/>
         </w:rPr>
@@ -2158,7 +2371,7 @@
       </w:pPr>
       <w:bookmarkStart w:id="1" w:name="_Toc515115497"/>
       <w:bookmarkStart w:id="2" w:name="_Toc515115530"/>
-      <w:bookmarkStart w:id="3" w:name="_Toc515143243"/>
+      <w:bookmarkStart w:id="3" w:name="_Toc515216581"/>
       <w:r>
         <w:t>Вступ</w:t>
       </w:r>
@@ -2219,19 +2432,7 @@
         <w:rPr>
           <w:szCs w:val="28"/>
         </w:rPr>
-        <w:t>б</w:t>
-      </w:r>
-      <w:r>
-        <w:rPr>
-          <w:szCs w:val="28"/>
-        </w:rPr>
-        <w:t>и</w:t>
-      </w:r>
-      <w:r>
-        <w:rPr>
-          <w:szCs w:val="28"/>
-        </w:rPr>
-        <w:t xml:space="preserve"> місти</w:t>
+        <w:t>б місти</w:t>
       </w:r>
       <w:r>
         <w:rPr>
@@ -2532,7 +2733,7 @@
           <w:szCs w:val="28"/>
           <w:shd w:val="clear" w:color="auto" w:fill="FFFFFF"/>
         </w:rPr>
-        <w:t xml:space="preserve">) та парсингу </w:t>
+        <w:t xml:space="preserve">) та </w:t>
       </w:r>
       <w:proofErr w:type="spellStart"/>
       <w:r>
@@ -2541,6 +2742,24 @@
           <w:szCs w:val="28"/>
           <w:shd w:val="clear" w:color="auto" w:fill="FFFFFF"/>
         </w:rPr>
+        <w:t>парсингу</w:t>
+      </w:r>
+      <w:proofErr w:type="spellEnd"/>
+      <w:r>
+        <w:rPr>
+          <w:color w:val="24292E"/>
+          <w:szCs w:val="28"/>
+          <w:shd w:val="clear" w:color="auto" w:fill="FFFFFF"/>
+        </w:rPr>
+        <w:t xml:space="preserve"> </w:t>
+      </w:r>
+      <w:proofErr w:type="spellStart"/>
+      <w:r>
+        <w:rPr>
+          <w:color w:val="24292E"/>
+          <w:szCs w:val="28"/>
+          <w:shd w:val="clear" w:color="auto" w:fill="FFFFFF"/>
+        </w:rPr>
         <w:t>стрінгів</w:t>
       </w:r>
       <w:proofErr w:type="spellEnd"/>
@@ -2550,7 +2769,58 @@
           <w:szCs w:val="28"/>
           <w:shd w:val="clear" w:color="auto" w:fill="FFFFFF"/>
         </w:rPr>
-        <w:t xml:space="preserve"> наповнить сайт тисячами фільмів, інформацією про них та українськими </w:t>
+        <w:t xml:space="preserve"> наповнить сайт тисячами фільмів, інформацією про них та українськими постерами. Більша частина інформації буде братися з сайтів </w:t>
+      </w:r>
+      <w:r>
+        <w:rPr>
+          <w:color w:val="24292E"/>
+          <w:szCs w:val="28"/>
+          <w:shd w:val="clear" w:color="auto" w:fill="FFFFFF"/>
+          <w:lang w:val="en-US"/>
+        </w:rPr>
+        <w:t>hurtom.com</w:t>
+      </w:r>
+      <w:r>
+        <w:rPr>
+          <w:color w:val="24292E"/>
+          <w:szCs w:val="28"/>
+          <w:shd w:val="clear" w:color="auto" w:fill="FFFFFF"/>
+        </w:rPr>
+        <w:t xml:space="preserve"> та </w:t>
+      </w:r>
+      <w:r>
+        <w:rPr>
+          <w:color w:val="24292E"/>
+          <w:szCs w:val="28"/>
+          <w:shd w:val="clear" w:color="auto" w:fill="FFFFFF"/>
+          <w:lang w:val="en-US"/>
+        </w:rPr>
+        <w:t>posters.hurtom.com</w:t>
+      </w:r>
+      <w:r>
+        <w:rPr>
+          <w:color w:val="24292E"/>
+          <w:szCs w:val="28"/>
+          <w:shd w:val="clear" w:color="auto" w:fill="FFFFFF"/>
+        </w:rPr>
+        <w:t>,</w:t>
+      </w:r>
+      <w:r>
+        <w:rPr>
+          <w:color w:val="24292E"/>
+          <w:szCs w:val="28"/>
+          <w:shd w:val="clear" w:color="auto" w:fill="FFFFFF"/>
+          <w:lang w:val="en-US"/>
+        </w:rPr>
+        <w:t xml:space="preserve"> </w:t>
+      </w:r>
+      <w:r>
+        <w:rPr>
+          <w:color w:val="24292E"/>
+          <w:szCs w:val="28"/>
+          <w:shd w:val="clear" w:color="auto" w:fill="FFFFFF"/>
+        </w:rPr>
+        <w:t xml:space="preserve">оскільки вони уже містять необхідну інформацію українською мовою та постери, залишається лише її </w:t>
       </w:r>
       <w:proofErr w:type="spellStart"/>
       <w:r>
@@ -2559,7 +2829,7 @@
           <w:szCs w:val="28"/>
           <w:shd w:val="clear" w:color="auto" w:fill="FFFFFF"/>
         </w:rPr>
-        <w:t>постерами</w:t>
+        <w:t>розпарсити</w:t>
       </w:r>
       <w:proofErr w:type="spellEnd"/>
       <w:r>
@@ -2568,7 +2838,7 @@
           <w:szCs w:val="28"/>
           <w:shd w:val="clear" w:color="auto" w:fill="FFFFFF"/>
         </w:rPr>
-        <w:t xml:space="preserve">. Більша частина інформації буде братися з сайтів </w:t>
+        <w:t xml:space="preserve"> та зберегти. Також частина інформації буде братися з сайту </w:t>
       </w:r>
       <w:r>
         <w:rPr>
@@ -2577,7 +2847,7 @@
           <w:shd w:val="clear" w:color="auto" w:fill="FFFFFF"/>
           <w:lang w:val="en-US"/>
         </w:rPr>
-        <w:t>hurtom.com</w:t>
+        <w:t xml:space="preserve">imdb.com </w:t>
       </w:r>
       <w:r>
         <w:rPr>
@@ -2585,7 +2855,7 @@
           <w:szCs w:val="28"/>
           <w:shd w:val="clear" w:color="auto" w:fill="FFFFFF"/>
         </w:rPr>
-        <w:t xml:space="preserve"> та </w:t>
+        <w:t>та</w:t>
       </w:r>
       <w:r>
         <w:rPr>
@@ -2594,7 +2864,7 @@
           <w:shd w:val="clear" w:color="auto" w:fill="FFFFFF"/>
           <w:lang w:val="en-US"/>
         </w:rPr>
-        <w:t>posters.hurtom.com</w:t>
+        <w:t xml:space="preserve"> </w:t>
       </w:r>
       <w:r>
         <w:rPr>
@@ -2602,14 +2872,58 @@
           <w:szCs w:val="28"/>
           <w:shd w:val="clear" w:color="auto" w:fill="FFFFFF"/>
         </w:rPr>
-        <w:t>,</w:t>
-      </w:r>
+        <w:t xml:space="preserve">omdbapi.com. </w:t>
+      </w:r>
+      <w:proofErr w:type="spellStart"/>
       <w:r>
         <w:rPr>
           <w:color w:val="24292E"/>
           <w:szCs w:val="28"/>
           <w:shd w:val="clear" w:color="auto" w:fill="FFFFFF"/>
-          <w:lang w:val="en-US"/>
+        </w:rPr>
+        <w:t>Парсер</w:t>
+      </w:r>
+      <w:proofErr w:type="spellEnd"/>
+      <w:r>
+        <w:rPr>
+          <w:color w:val="24292E"/>
+          <w:szCs w:val="28"/>
+          <w:shd w:val="clear" w:color="auto" w:fill="FFFFFF"/>
+        </w:rPr>
+        <w:t xml:space="preserve"> буде побудовано з використанням технології </w:t>
+      </w:r>
+      <w:r>
+        <w:rPr>
+          <w:color w:val="24292E"/>
+          <w:szCs w:val="28"/>
+          <w:shd w:val="clear" w:color="auto" w:fill="FFFFFF"/>
+          <w:lang w:val="en-US"/>
+        </w:rPr>
+        <w:t xml:space="preserve">WPF </w:t>
+      </w:r>
+      <w:r>
+        <w:rPr>
+          <w:color w:val="24292E"/>
+          <w:szCs w:val="28"/>
+          <w:shd w:val="clear" w:color="auto" w:fill="FFFFFF"/>
+        </w:rPr>
+        <w:t xml:space="preserve">та </w:t>
+      </w:r>
+      <w:proofErr w:type="spellStart"/>
+      <w:r>
+        <w:rPr>
+          <w:color w:val="24292E"/>
+          <w:szCs w:val="28"/>
+          <w:shd w:val="clear" w:color="auto" w:fill="FFFFFF"/>
+        </w:rPr>
+        <w:t>патерну</w:t>
+      </w:r>
+      <w:proofErr w:type="spellEnd"/>
+      <w:r>
+        <w:rPr>
+          <w:color w:val="24292E"/>
+          <w:szCs w:val="28"/>
+          <w:shd w:val="clear" w:color="auto" w:fill="FFFFFF"/>
         </w:rPr>
         <w:t xml:space="preserve"> </w:t>
       </w:r>
@@ -2618,8 +2932,60 @@
           <w:color w:val="24292E"/>
           <w:szCs w:val="28"/>
           <w:shd w:val="clear" w:color="auto" w:fill="FFFFFF"/>
-        </w:rPr>
-        <w:t xml:space="preserve">оскільки вони уже містять необхідну інформацію українською мовою та </w:t>
+          <w:lang w:val="en-US"/>
+        </w:rPr>
+        <w:t xml:space="preserve">MVVM. </w:t>
+      </w:r>
+      <w:r>
+        <w:rPr>
+          <w:color w:val="24292E"/>
+          <w:szCs w:val="28"/>
+          <w:shd w:val="clear" w:color="auto" w:fill="FFFFFF"/>
+        </w:rPr>
+        <w:t xml:space="preserve">Оскільки сайт </w:t>
+      </w:r>
+      <w:r>
+        <w:rPr>
+          <w:color w:val="24292E"/>
+          <w:szCs w:val="28"/>
+          <w:shd w:val="clear" w:color="auto" w:fill="FFFFFF"/>
+          <w:lang w:val="en-US"/>
+        </w:rPr>
+        <w:t xml:space="preserve">hurtom.com </w:t>
+      </w:r>
+      <w:r>
+        <w:rPr>
+          <w:color w:val="24292E"/>
+          <w:szCs w:val="28"/>
+          <w:shd w:val="clear" w:color="auto" w:fill="FFFFFF"/>
+        </w:rPr>
+        <w:t xml:space="preserve">вимагає у значній частині випадків реєстрацію, то для здійснення </w:t>
+      </w:r>
+      <w:r>
+        <w:rPr>
+          <w:color w:val="24292E"/>
+          <w:szCs w:val="28"/>
+          <w:shd w:val="clear" w:color="auto" w:fill="FFFFFF"/>
+          <w:lang w:val="en-US"/>
+        </w:rPr>
+        <w:t xml:space="preserve">GET </w:t>
+      </w:r>
+      <w:r>
+        <w:rPr>
+          <w:color w:val="24292E"/>
+          <w:szCs w:val="28"/>
+          <w:shd w:val="clear" w:color="auto" w:fill="FFFFFF"/>
+        </w:rPr>
+        <w:t xml:space="preserve">запитів буде створено спеціальний клас, який буде зберігати </w:t>
+      </w:r>
+      <w:r>
+        <w:rPr>
+          <w:color w:val="24292E"/>
+          <w:szCs w:val="28"/>
+          <w:shd w:val="clear" w:color="auto" w:fill="FFFFFF"/>
+          <w:lang w:val="en-US"/>
+        </w:rPr>
+        <w:t xml:space="preserve">Cookies і </w:t>
       </w:r>
       <w:proofErr w:type="spellStart"/>
       <w:r>
@@ -2627,8 +2993,9 @@
           <w:color w:val="24292E"/>
           <w:szCs w:val="28"/>
           <w:shd w:val="clear" w:color="auto" w:fill="FFFFFF"/>
-        </w:rPr>
-        <w:t>постери</w:t>
+          <w:lang w:val="en-US"/>
+        </w:rPr>
+        <w:t>давати</w:t>
       </w:r>
       <w:proofErr w:type="spellEnd"/>
       <w:r>
@@ -2636,8 +3003,9 @@
           <w:color w:val="24292E"/>
           <w:szCs w:val="28"/>
           <w:shd w:val="clear" w:color="auto" w:fill="FFFFFF"/>
-        </w:rPr>
-        <w:t xml:space="preserve">, залишається лише її </w:t>
+          <w:lang w:val="en-US"/>
+        </w:rPr>
+        <w:t xml:space="preserve"> </w:t>
       </w:r>
       <w:proofErr w:type="spellStart"/>
       <w:r>
@@ -2645,8 +3013,9 @@
           <w:color w:val="24292E"/>
           <w:szCs w:val="28"/>
           <w:shd w:val="clear" w:color="auto" w:fill="FFFFFF"/>
-        </w:rPr>
-        <w:t>розпарсити</w:t>
+          <w:lang w:val="en-US"/>
+        </w:rPr>
+        <w:t>змогу</w:t>
       </w:r>
       <w:proofErr w:type="spellEnd"/>
       <w:r>
@@ -2654,9 +3023,11 @@
           <w:color w:val="24292E"/>
           <w:szCs w:val="28"/>
           <w:shd w:val="clear" w:color="auto" w:fill="FFFFFF"/>
-        </w:rPr>
-        <w:t xml:space="preserve"> та зберегти. Також частина інформації буде братися з сайту </w:t>
-      </w:r>
+          <w:lang w:val="en-US"/>
+        </w:rPr>
+        <w:t xml:space="preserve"> </w:t>
+      </w:r>
+      <w:proofErr w:type="spellStart"/>
       <w:r>
         <w:rPr>
           <w:color w:val="24292E"/>
@@ -2664,16 +3035,19 @@
           <w:shd w:val="clear" w:color="auto" w:fill="FFFFFF"/>
           <w:lang w:val="en-US"/>
         </w:rPr>
-        <w:t xml:space="preserve">imdb.com </w:t>
-      </w:r>
+        <w:t>парсеру</w:t>
+      </w:r>
+      <w:proofErr w:type="spellEnd"/>
       <w:r>
         <w:rPr>
           <w:color w:val="24292E"/>
           <w:szCs w:val="28"/>
           <w:shd w:val="clear" w:color="auto" w:fill="FFFFFF"/>
-        </w:rPr>
-        <w:t>та</w:t>
-      </w:r>
+          <w:lang w:val="en-US"/>
+        </w:rPr>
+        <w:t xml:space="preserve"> </w:t>
+      </w:r>
+      <w:proofErr w:type="spellStart"/>
       <w:r>
         <w:rPr>
           <w:color w:val="24292E"/>
@@ -2681,15 +3055,37 @@
           <w:shd w:val="clear" w:color="auto" w:fill="FFFFFF"/>
           <w:lang w:val="en-US"/>
         </w:rPr>
+        <w:t>працювати</w:t>
+      </w:r>
+      <w:proofErr w:type="spellEnd"/>
+      <w:r>
+        <w:rPr>
+          <w:color w:val="24292E"/>
+          <w:szCs w:val="28"/>
+          <w:shd w:val="clear" w:color="auto" w:fill="FFFFFF"/>
+          <w:lang w:val="en-US"/>
+        </w:rPr>
         <w:t xml:space="preserve"> </w:t>
       </w:r>
+      <w:proofErr w:type="spellStart"/>
       <w:r>
         <w:rPr>
           <w:color w:val="24292E"/>
           <w:szCs w:val="28"/>
           <w:shd w:val="clear" w:color="auto" w:fill="FFFFFF"/>
-        </w:rPr>
-        <w:t xml:space="preserve">omdbapi.com. </w:t>
+          <w:lang w:val="en-US"/>
+        </w:rPr>
+        <w:t>під</w:t>
+      </w:r>
+      <w:proofErr w:type="spellEnd"/>
+      <w:r>
+        <w:rPr>
+          <w:color w:val="24292E"/>
+          <w:szCs w:val="28"/>
+          <w:shd w:val="clear" w:color="auto" w:fill="FFFFFF"/>
+          <w:lang w:val="en-US"/>
+        </w:rPr>
+        <w:t xml:space="preserve"> </w:t>
       </w:r>
       <w:proofErr w:type="spellStart"/>
       <w:r>
@@ -2697,8 +3093,9 @@
           <w:color w:val="24292E"/>
           <w:szCs w:val="28"/>
           <w:shd w:val="clear" w:color="auto" w:fill="FFFFFF"/>
-        </w:rPr>
-        <w:t>Парсер</w:t>
+          <w:lang w:val="en-US"/>
+        </w:rPr>
+        <w:t>виглядом</w:t>
       </w:r>
       <w:proofErr w:type="spellEnd"/>
       <w:r>
@@ -2706,9 +3103,11 @@
           <w:color w:val="24292E"/>
           <w:szCs w:val="28"/>
           <w:shd w:val="clear" w:color="auto" w:fill="FFFFFF"/>
-        </w:rPr>
-        <w:t xml:space="preserve"> буде побудовано з використанням технології </w:t>
-      </w:r>
+          <w:lang w:val="en-US"/>
+        </w:rPr>
+        <w:t xml:space="preserve"> </w:t>
+      </w:r>
+      <w:proofErr w:type="spellStart"/>
       <w:r>
         <w:rPr>
           <w:color w:val="24292E"/>
@@ -2716,15 +3115,17 @@
           <w:shd w:val="clear" w:color="auto" w:fill="FFFFFF"/>
           <w:lang w:val="en-US"/>
         </w:rPr>
-        <w:t xml:space="preserve">WPF </w:t>
-      </w:r>
+        <w:t>зареєстрованого</w:t>
+      </w:r>
+      <w:proofErr w:type="spellEnd"/>
       <w:r>
         <w:rPr>
           <w:color w:val="24292E"/>
           <w:szCs w:val="28"/>
           <w:shd w:val="clear" w:color="auto" w:fill="FFFFFF"/>
-        </w:rPr>
-        <w:t xml:space="preserve">та </w:t>
+          <w:lang w:val="en-US"/>
+        </w:rPr>
+        <w:t xml:space="preserve"> </w:t>
       </w:r>
       <w:proofErr w:type="spellStart"/>
       <w:r>
@@ -2732,8 +3133,9 @@
           <w:color w:val="24292E"/>
           <w:szCs w:val="28"/>
           <w:shd w:val="clear" w:color="auto" w:fill="FFFFFF"/>
-        </w:rPr>
-        <w:t>патерну</w:t>
+          <w:lang w:val="en-US"/>
+        </w:rPr>
+        <w:t>користувача</w:t>
       </w:r>
       <w:proofErr w:type="spellEnd"/>
       <w:r>
@@ -2741,68 +3143,69 @@
           <w:color w:val="24292E"/>
           <w:szCs w:val="28"/>
           <w:shd w:val="clear" w:color="auto" w:fill="FFFFFF"/>
-        </w:rPr>
-        <w:t xml:space="preserve"> </w:t>
+          <w:lang w:val="en-US"/>
+        </w:rPr>
+        <w:t>.</w:t>
       </w:r>
       <w:r>
         <w:rPr>
           <w:color w:val="24292E"/>
           <w:szCs w:val="28"/>
           <w:shd w:val="clear" w:color="auto" w:fill="FFFFFF"/>
-          <w:lang w:val="en-US"/>
-        </w:rPr>
-        <w:t xml:space="preserve">MVVM. </w:t>
-      </w:r>
+        </w:rPr>
+        <w:t xml:space="preserve"> Для </w:t>
+      </w:r>
+      <w:proofErr w:type="spellStart"/>
       <w:r>
         <w:rPr>
           <w:color w:val="24292E"/>
           <w:szCs w:val="28"/>
           <w:shd w:val="clear" w:color="auto" w:fill="FFFFFF"/>
         </w:rPr>
-        <w:t xml:space="preserve">Оскільки сайт </w:t>
-      </w:r>
+        <w:t>парсингу</w:t>
+      </w:r>
+      <w:proofErr w:type="spellEnd"/>
       <w:r>
         <w:rPr>
           <w:color w:val="24292E"/>
           <w:szCs w:val="28"/>
           <w:shd w:val="clear" w:color="auto" w:fill="FFFFFF"/>
-          <w:lang w:val="en-US"/>
-        </w:rPr>
-        <w:t xml:space="preserve">hurtom.com </w:t>
+        </w:rPr>
+        <w:t xml:space="preserve"> самої </w:t>
       </w:r>
       <w:r>
         <w:rPr>
           <w:color w:val="24292E"/>
           <w:szCs w:val="28"/>
           <w:shd w:val="clear" w:color="auto" w:fill="FFFFFF"/>
-        </w:rPr>
-        <w:t xml:space="preserve">вимагає у значній частині випадків реєстрацію, то для здійснення </w:t>
+          <w:lang w:val="en-US"/>
+        </w:rPr>
+        <w:t xml:space="preserve">HTML </w:t>
       </w:r>
       <w:r>
         <w:rPr>
           <w:color w:val="24292E"/>
           <w:szCs w:val="28"/>
           <w:shd w:val="clear" w:color="auto" w:fill="FFFFFF"/>
-          <w:lang w:val="en-US"/>
-        </w:rPr>
-        <w:t xml:space="preserve">GET </w:t>
+        </w:rPr>
+        <w:t xml:space="preserve">структури сторінок з фільмами одних регулярних виразів і функцій бібліотечного класу </w:t>
       </w:r>
       <w:r>
         <w:rPr>
           <w:color w:val="24292E"/>
           <w:szCs w:val="28"/>
           <w:shd w:val="clear" w:color="auto" w:fill="FFFFFF"/>
-        </w:rPr>
-        <w:t xml:space="preserve">запитів буде створено спеціальний клас, який буде зберігати </w:t>
+          <w:lang w:val="en-US"/>
+        </w:rPr>
+        <w:t xml:space="preserve">String </w:t>
       </w:r>
       <w:r>
         <w:rPr>
           <w:color w:val="24292E"/>
           <w:szCs w:val="28"/>
           <w:shd w:val="clear" w:color="auto" w:fill="FFFFFF"/>
-          <w:lang w:val="en-US"/>
-        </w:rPr>
-        <w:t xml:space="preserve">Cookies і </w:t>
+        </w:rPr>
+        <w:t xml:space="preserve">буде не достатньо, тому буде також використано сторонню бібліотеку </w:t>
       </w:r>
       <w:proofErr w:type="spellStart"/>
       <w:r>
@@ -2812,7 +3215,7 @@
           <w:shd w:val="clear" w:color="auto" w:fill="FFFFFF"/>
           <w:lang w:val="en-US"/>
         </w:rPr>
-        <w:t>давати</w:t>
+        <w:t>HtmlAgilityPack</w:t>
       </w:r>
       <w:proofErr w:type="spellEnd"/>
       <w:r>
@@ -2820,11 +3223,9 @@
           <w:color w:val="24292E"/>
           <w:szCs w:val="28"/>
           <w:shd w:val="clear" w:color="auto" w:fill="FFFFFF"/>
-          <w:lang w:val="en-US"/>
-        </w:rPr>
-        <w:t xml:space="preserve"> </w:t>
-      </w:r>
-      <w:proofErr w:type="spellStart"/>
+        </w:rPr>
+        <w:t xml:space="preserve">, яка дає зручну функціональність для парсингу </w:t>
+      </w:r>
       <w:r>
         <w:rPr>
           <w:color w:val="24292E"/>
@@ -2832,265 +3233,47 @@
           <w:shd w:val="clear" w:color="auto" w:fill="FFFFFF"/>
           <w:lang w:val="en-US"/>
         </w:rPr>
-        <w:t>змогу</w:t>
-      </w:r>
-      <w:proofErr w:type="spellEnd"/>
+        <w:t xml:space="preserve">DOM </w:t>
+      </w:r>
       <w:r>
         <w:rPr>
           <w:color w:val="24292E"/>
           <w:szCs w:val="28"/>
           <w:shd w:val="clear" w:color="auto" w:fill="FFFFFF"/>
-          <w:lang w:val="en-US"/>
-        </w:rPr>
-        <w:t xml:space="preserve"> </w:t>
-      </w:r>
-      <w:proofErr w:type="spellStart"/>
+        </w:rPr>
+        <w:t xml:space="preserve">структури сторінок. </w:t>
+      </w:r>
       <w:r>
         <w:rPr>
           <w:color w:val="24292E"/>
           <w:szCs w:val="28"/>
           <w:shd w:val="clear" w:color="auto" w:fill="FFFFFF"/>
-          <w:lang w:val="en-US"/>
-        </w:rPr>
-        <w:t>парсеру</w:t>
-      </w:r>
-      <w:proofErr w:type="spellEnd"/>
+        </w:rPr>
+        <w:t>Окрім цього</w:t>
+      </w:r>
       <w:r>
         <w:rPr>
           <w:color w:val="24292E"/>
           <w:szCs w:val="28"/>
           <w:shd w:val="clear" w:color="auto" w:fill="FFFFFF"/>
-          <w:lang w:val="en-US"/>
-        </w:rPr>
-        <w:t xml:space="preserve"> </w:t>
-      </w:r>
-      <w:proofErr w:type="spellStart"/>
+        </w:rPr>
+        <w:t xml:space="preserve"> програма міститиме функці</w:t>
+      </w:r>
       <w:r>
         <w:rPr>
           <w:color w:val="24292E"/>
           <w:szCs w:val="28"/>
           <w:shd w:val="clear" w:color="auto" w:fill="FFFFFF"/>
-          <w:lang w:val="en-US"/>
-        </w:rPr>
-        <w:t>працювати</w:t>
-      </w:r>
-      <w:proofErr w:type="spellEnd"/>
+        </w:rPr>
+        <w:t>ональність</w:t>
+      </w:r>
       <w:r>
         <w:rPr>
           <w:color w:val="24292E"/>
           <w:szCs w:val="28"/>
           <w:shd w:val="clear" w:color="auto" w:fill="FFFFFF"/>
-          <w:lang w:val="en-US"/>
-        </w:rPr>
-        <w:t xml:space="preserve"> </w:t>
-      </w:r>
-      <w:proofErr w:type="spellStart"/>
-      <w:r>
-        <w:rPr>
-          <w:color w:val="24292E"/>
-          <w:szCs w:val="28"/>
-          <w:shd w:val="clear" w:color="auto" w:fill="FFFFFF"/>
-          <w:lang w:val="en-US"/>
-        </w:rPr>
-        <w:t>під</w:t>
-      </w:r>
-      <w:proofErr w:type="spellEnd"/>
-      <w:r>
-        <w:rPr>
-          <w:color w:val="24292E"/>
-          <w:szCs w:val="28"/>
-          <w:shd w:val="clear" w:color="auto" w:fill="FFFFFF"/>
-          <w:lang w:val="en-US"/>
-        </w:rPr>
-        <w:t xml:space="preserve"> </w:t>
-      </w:r>
-      <w:proofErr w:type="spellStart"/>
-      <w:r>
-        <w:rPr>
-          <w:color w:val="24292E"/>
-          <w:szCs w:val="28"/>
-          <w:shd w:val="clear" w:color="auto" w:fill="FFFFFF"/>
-          <w:lang w:val="en-US"/>
-        </w:rPr>
-        <w:t>виглядом</w:t>
-      </w:r>
-      <w:proofErr w:type="spellEnd"/>
-      <w:r>
-        <w:rPr>
-          <w:color w:val="24292E"/>
-          <w:szCs w:val="28"/>
-          <w:shd w:val="clear" w:color="auto" w:fill="FFFFFF"/>
-          <w:lang w:val="en-US"/>
-        </w:rPr>
-        <w:t xml:space="preserve"> </w:t>
-      </w:r>
-      <w:proofErr w:type="spellStart"/>
-      <w:r>
-        <w:rPr>
-          <w:color w:val="24292E"/>
-          <w:szCs w:val="28"/>
-          <w:shd w:val="clear" w:color="auto" w:fill="FFFFFF"/>
-          <w:lang w:val="en-US"/>
-        </w:rPr>
-        <w:t>зареєстрованого</w:t>
-      </w:r>
-      <w:proofErr w:type="spellEnd"/>
-      <w:r>
-        <w:rPr>
-          <w:color w:val="24292E"/>
-          <w:szCs w:val="28"/>
-          <w:shd w:val="clear" w:color="auto" w:fill="FFFFFF"/>
-          <w:lang w:val="en-US"/>
-        </w:rPr>
-        <w:t xml:space="preserve"> </w:t>
-      </w:r>
-      <w:proofErr w:type="spellStart"/>
-      <w:r>
-        <w:rPr>
-          <w:color w:val="24292E"/>
-          <w:szCs w:val="28"/>
-          <w:shd w:val="clear" w:color="auto" w:fill="FFFFFF"/>
-          <w:lang w:val="en-US"/>
-        </w:rPr>
-        <w:t>користувача</w:t>
-      </w:r>
-      <w:proofErr w:type="spellEnd"/>
-      <w:r>
-        <w:rPr>
-          <w:color w:val="24292E"/>
-          <w:szCs w:val="28"/>
-          <w:shd w:val="clear" w:color="auto" w:fill="FFFFFF"/>
-          <w:lang w:val="en-US"/>
-        </w:rPr>
-        <w:t>.</w:t>
-      </w:r>
-      <w:r>
-        <w:rPr>
-          <w:color w:val="24292E"/>
-          <w:szCs w:val="28"/>
-          <w:shd w:val="clear" w:color="auto" w:fill="FFFFFF"/>
-        </w:rPr>
-        <w:t xml:space="preserve"> Для парсингу самої </w:t>
-      </w:r>
-      <w:r>
-        <w:rPr>
-          <w:color w:val="24292E"/>
-          <w:szCs w:val="28"/>
-          <w:shd w:val="clear" w:color="auto" w:fill="FFFFFF"/>
-          <w:lang w:val="en-US"/>
-        </w:rPr>
-        <w:t xml:space="preserve">HTML </w:t>
-      </w:r>
-      <w:r>
-        <w:rPr>
-          <w:color w:val="24292E"/>
-          <w:szCs w:val="28"/>
-          <w:shd w:val="clear" w:color="auto" w:fill="FFFFFF"/>
-        </w:rPr>
-        <w:t xml:space="preserve">структури сторінок з фільмами одних регулярних виразів і функцій бібліотечного класу </w:t>
-      </w:r>
-      <w:r>
-        <w:rPr>
-          <w:color w:val="24292E"/>
-          <w:szCs w:val="28"/>
-          <w:shd w:val="clear" w:color="auto" w:fill="FFFFFF"/>
-          <w:lang w:val="en-US"/>
-        </w:rPr>
-        <w:t xml:space="preserve">String </w:t>
-      </w:r>
-      <w:r>
-        <w:rPr>
-          <w:color w:val="24292E"/>
-          <w:szCs w:val="28"/>
-          <w:shd w:val="clear" w:color="auto" w:fill="FFFFFF"/>
-        </w:rPr>
-        <w:t xml:space="preserve">буде не достатньо, тому буде також використано сторонню бібліотеку </w:t>
-      </w:r>
-      <w:proofErr w:type="spellStart"/>
-      <w:r>
-        <w:rPr>
-          <w:color w:val="24292E"/>
-          <w:szCs w:val="28"/>
-          <w:shd w:val="clear" w:color="auto" w:fill="FFFFFF"/>
-          <w:lang w:val="en-US"/>
-        </w:rPr>
-        <w:t>HtmlAgilityPack</w:t>
-      </w:r>
-      <w:proofErr w:type="spellEnd"/>
-      <w:r>
-        <w:rPr>
-          <w:color w:val="24292E"/>
-          <w:szCs w:val="28"/>
-          <w:shd w:val="clear" w:color="auto" w:fill="FFFFFF"/>
-        </w:rPr>
-        <w:t xml:space="preserve">, яка дає зручну функціональність для парсингу </w:t>
-      </w:r>
-      <w:r>
-        <w:rPr>
-          <w:color w:val="24292E"/>
-          <w:szCs w:val="28"/>
-          <w:shd w:val="clear" w:color="auto" w:fill="FFFFFF"/>
-          <w:lang w:val="en-US"/>
-        </w:rPr>
-        <w:t xml:space="preserve">DOM </w:t>
-      </w:r>
-      <w:r>
-        <w:rPr>
-          <w:color w:val="24292E"/>
-          <w:szCs w:val="28"/>
-          <w:shd w:val="clear" w:color="auto" w:fill="FFFFFF"/>
-        </w:rPr>
-        <w:t xml:space="preserve">структури сторінок. </w:t>
-      </w:r>
-      <w:r>
-        <w:rPr>
-          <w:color w:val="24292E"/>
-          <w:szCs w:val="28"/>
-          <w:shd w:val="clear" w:color="auto" w:fill="FFFFFF"/>
-        </w:rPr>
-        <w:t>Окрім цього</w:t>
-      </w:r>
-      <w:r>
-        <w:rPr>
-          <w:color w:val="24292E"/>
-          <w:szCs w:val="28"/>
-          <w:shd w:val="clear" w:color="auto" w:fill="FFFFFF"/>
-        </w:rPr>
-        <w:t xml:space="preserve"> програма міститиме функці</w:t>
-      </w:r>
-      <w:r>
-        <w:rPr>
-          <w:color w:val="24292E"/>
-          <w:szCs w:val="28"/>
-          <w:shd w:val="clear" w:color="auto" w:fill="FFFFFF"/>
-        </w:rPr>
-        <w:t>ональність</w:t>
-      </w:r>
-      <w:r>
-        <w:rPr>
-          <w:color w:val="24292E"/>
-          <w:szCs w:val="28"/>
-          <w:shd w:val="clear" w:color="auto" w:fill="FFFFFF"/>
-        </w:rPr>
-        <w:t xml:space="preserve"> для зберігання </w:t>
-      </w:r>
-      <w:proofErr w:type="spellStart"/>
-      <w:r>
-        <w:rPr>
-          <w:color w:val="24292E"/>
-          <w:szCs w:val="28"/>
-          <w:shd w:val="clear" w:color="auto" w:fill="FFFFFF"/>
-        </w:rPr>
-        <w:t>постерів</w:t>
-      </w:r>
-      <w:proofErr w:type="spellEnd"/>
-      <w:r>
-        <w:rPr>
-          <w:color w:val="24292E"/>
-          <w:szCs w:val="28"/>
-          <w:shd w:val="clear" w:color="auto" w:fill="FFFFFF"/>
-        </w:rPr>
-        <w:t xml:space="preserve"> та доповнення уже існуючої бази даних.</w:t>
+        </w:rPr>
+        <w:t xml:space="preserve"> для зберігання постерів та доповнення уже існуючої бази даних.</w:t>
       </w:r>
     </w:p>
     <w:p>
@@ -3108,7 +3291,7 @@
       </w:pPr>
       <w:bookmarkStart w:id="4" w:name="_Toc515115498"/>
       <w:bookmarkStart w:id="5" w:name="_Toc515115531"/>
-      <w:bookmarkStart w:id="6" w:name="_Toc515143244"/>
+      <w:bookmarkStart w:id="6" w:name="_Toc515216582"/>
       <w:r>
         <w:t>Постановка задачі</w:t>
       </w:r>
@@ -3195,16 +3378,8 @@
           <w:szCs w:val="28"/>
           <w:shd w:val="clear" w:color="auto" w:fill="FFFFFF"/>
         </w:rPr>
-        <w:t xml:space="preserve">До особливих функцій сайту можна віднести функцію розширеного пошуку, </w:t>
-      </w:r>
-      <w:r>
-        <w:rPr>
-          <w:color w:val="24292E"/>
-          <w:szCs w:val="28"/>
-          <w:shd w:val="clear" w:color="auto" w:fill="FFFFFF"/>
-        </w:rPr>
         <w:lastRenderedPageBreak/>
-        <w:t>яка буде давати наступні можливості:</w:t>
+        <w:t>До особливих функцій сайту можна віднести функцію розширеного пошуку, яка буде давати наступні можливості:</w:t>
       </w:r>
       <w:r>
         <w:rPr>
@@ -3414,7 +3589,7 @@
       </w:pPr>
       <w:bookmarkStart w:id="7" w:name="_Toc515115499"/>
       <w:bookmarkStart w:id="8" w:name="_Toc515115532"/>
-      <w:bookmarkStart w:id="9" w:name="_Toc515143245"/>
+      <w:bookmarkStart w:id="9" w:name="_Toc515216583"/>
       <w:r>
         <w:t>Актуальність тематики</w:t>
       </w:r>
@@ -3930,29 +4105,7 @@
           <w:szCs w:val="28"/>
           <w:lang w:eastAsia="uk-UA"/>
         </w:rPr>
-        <w:t xml:space="preserve">який містить близько 6 тисячі українізованих </w:t>
-      </w:r>
-      <w:proofErr w:type="spellStart"/>
-      <w:r>
-        <w:rPr>
-          <w:rFonts w:ascii="Times New Roman" w:eastAsia="Times New Roman" w:hAnsi="Times New Roman"/>
-          <w:color w:val="000000"/>
-          <w:sz w:val="28"/>
-          <w:szCs w:val="28"/>
-          <w:lang w:eastAsia="uk-UA"/>
-        </w:rPr>
-        <w:t>постерів</w:t>
-      </w:r>
-      <w:proofErr w:type="spellEnd"/>
-      <w:r>
-        <w:rPr>
-          <w:rFonts w:ascii="Times New Roman" w:eastAsia="Times New Roman" w:hAnsi="Times New Roman"/>
-          <w:color w:val="000000"/>
-          <w:sz w:val="28"/>
-          <w:szCs w:val="28"/>
-          <w:lang w:eastAsia="uk-UA"/>
-        </w:rPr>
-        <w:t>.</w:t>
+        <w:t>який містить близько 6 тисячі українізованих постерів.</w:t>
       </w:r>
     </w:p>
     <w:p>
@@ -3961,7 +4114,7 @@
       </w:pPr>
       <w:bookmarkStart w:id="10" w:name="_Toc515115500"/>
       <w:bookmarkStart w:id="11" w:name="_Toc515115533"/>
-      <w:bookmarkStart w:id="12" w:name="_Toc515143246"/>
+      <w:bookmarkStart w:id="12" w:name="_Toc515216584"/>
       <w:r>
         <w:t xml:space="preserve">Побудова </w:t>
       </w:r>
@@ -3971,7 +4124,15 @@
       </w:r>
       <w:proofErr w:type="spellEnd"/>
       <w:r>
-        <w:t xml:space="preserve"> та парсинг інформації</w:t>
+        <w:t xml:space="preserve"> та </w:t>
+      </w:r>
+      <w:proofErr w:type="spellStart"/>
+      <w:r>
+        <w:t>парсинг</w:t>
+      </w:r>
+      <w:proofErr w:type="spellEnd"/>
+      <w:r>
+        <w:t xml:space="preserve"> інформації</w:t>
       </w:r>
       <w:bookmarkEnd w:id="10"/>
       <w:bookmarkEnd w:id="11"/>
@@ -3981,7 +4142,7 @@
       <w:pPr>
         <w:pStyle w:val="a6"/>
       </w:pPr>
-      <w:bookmarkStart w:id="13" w:name="_Toc515143247"/>
+      <w:bookmarkStart w:id="13" w:name="_Toc515216585"/>
       <w:r>
         <w:t xml:space="preserve">4.1 </w:t>
       </w:r>
@@ -4004,7 +4165,11 @@
         <w:t>hurtom.com</w:t>
       </w:r>
       <w:r>
-        <w:t>, цей сайт має структуру форуму, де кожен фільм зберігається в окремій тем</w:t>
+        <w:t xml:space="preserve">, цей сайт має структуру форуму, де кожен фільм зберігається </w:t>
+      </w:r>
+      <w:r>
+        <w:lastRenderedPageBreak/>
+        <w:t>в окремій тем</w:t>
       </w:r>
       <w:r>
         <w:t>і</w:t>
@@ -4023,11 +4188,7 @@
         <w:t>.</w:t>
       </w:r>
       <w:r>
-        <w:t xml:space="preserve"> Також </w:t>
-      </w:r>
-      <w:r>
-        <w:lastRenderedPageBreak/>
-        <w:t>варто зауважити</w:t>
+        <w:t xml:space="preserve"> Також варто зауважити</w:t>
       </w:r>
       <w:r>
         <w:t>,</w:t>
@@ -4309,6 +4470,7 @@
         </w:numPr>
       </w:pPr>
       <w:r>
+        <w:lastRenderedPageBreak/>
         <w:t>Тривалість фільму</w:t>
       </w:r>
     </w:p>
@@ -4320,7 +4482,6 @@
         </w:numPr>
       </w:pPr>
       <w:r>
-        <w:lastRenderedPageBreak/>
         <w:t>Посилання на постер</w:t>
       </w:r>
     </w:p>
@@ -4344,7 +4505,7 @@
       </w:pPr>
       <w:bookmarkStart w:id="14" w:name="_Toc515115501"/>
       <w:bookmarkStart w:id="15" w:name="_Toc515115534"/>
-      <w:bookmarkStart w:id="16" w:name="_Toc515143248"/>
+      <w:bookmarkStart w:id="16" w:name="_Toc515216586"/>
       <w:r>
         <w:t>4.2</w:t>
       </w:r>
@@ -4541,6 +4702,9 @@
     </w:p>
     <w:p>
       <w:r>
+        <w:rPr>
+          <w:noProof/>
+        </w:rPr>
         <w:drawing>
           <wp:inline distT="0" distB="0" distL="0" distR="0" wp14:anchorId="294D1448" wp14:editId="0D0FE633">
             <wp:extent cx="6126480" cy="2956560"/>
@@ -4778,21 +4942,25 @@
       </w:r>
       <w:proofErr w:type="spellEnd"/>
       <w:r>
-        <w:t xml:space="preserve"> для парсингу окремо кожного фільму, зберігання всієї інформації у бінарн</w:t>
+        <w:t xml:space="preserve"> для </w:t>
+      </w:r>
+      <w:proofErr w:type="spellStart"/>
+      <w:r>
+        <w:t>парсингу</w:t>
+      </w:r>
+      <w:proofErr w:type="spellEnd"/>
+      <w:r>
+        <w:t xml:space="preserve"> окремо кожного фільму, зберігання всієї інформації у бінарн</w:t>
       </w:r>
       <w:r>
         <w:t>ому</w:t>
       </w:r>
       <w:r>
-        <w:t xml:space="preserve"> формат та її відкривання, оновлення поточного списку новими фільмами, збереження </w:t>
-      </w:r>
-      <w:proofErr w:type="spellStart"/>
-      <w:r>
-        <w:t>постерів</w:t>
-      </w:r>
-      <w:proofErr w:type="spellEnd"/>
-      <w:r>
-        <w:t xml:space="preserve">, функція пошуку, оновлення інформації з сайту </w:t>
+        <w:t xml:space="preserve"> формат та її відкривання, оновлення поточного списку новими фільмами, збереження постерів, функція </w:t>
+      </w:r>
+      <w:r>
+        <w:lastRenderedPageBreak/>
+        <w:t xml:space="preserve">пошуку, оновлення інформації з сайту </w:t>
       </w:r>
       <w:r>
         <w:rPr>
@@ -4809,7 +4977,6 @@
         <w:ind w:firstLine="708"/>
       </w:pPr>
       <w:r>
-        <w:lastRenderedPageBreak/>
         <w:t xml:space="preserve">Панель для відображення списку </w:t>
       </w:r>
       <w:r>
@@ -5071,7 +5238,7 @@
       <w:pPr>
         <w:pStyle w:val="a6"/>
       </w:pPr>
-      <w:bookmarkStart w:id="17" w:name="_Toc515143249"/>
+      <w:bookmarkStart w:id="17" w:name="_Toc515216587"/>
       <w:r>
         <w:t>4.3</w:t>
       </w:r>
@@ -5095,7 +5262,7 @@
       <w:pPr>
         <w:pStyle w:val="20"/>
       </w:pPr>
-      <w:bookmarkStart w:id="18" w:name="_Toc515143250"/>
+      <w:bookmarkStart w:id="18" w:name="_Toc515216588"/>
       <w:r>
         <w:t>4.3.1</w:t>
       </w:r>
@@ -5158,7 +5325,11 @@
       </w:r>
       <w:proofErr w:type="spellEnd"/>
       <w:r>
-        <w:t xml:space="preserve"> для ідентифікації користувача. Якщо користувач увійшов під своїм іменем на певному сайті то </w:t>
+        <w:t xml:space="preserve"> для </w:t>
+      </w:r>
+      <w:r>
+        <w:lastRenderedPageBreak/>
+        <w:t xml:space="preserve">ідентифікації користувача. Якщо користувач увійшов під своїм іменем на певному сайті то </w:t>
       </w:r>
       <w:proofErr w:type="spellStart"/>
       <w:r>
@@ -5166,11 +5337,7 @@
       </w:r>
       <w:proofErr w:type="spellEnd"/>
       <w:r>
-        <w:t xml:space="preserve"> надав, а браузер зберіг певний набір ключів та </w:t>
-      </w:r>
-      <w:r>
-        <w:lastRenderedPageBreak/>
-        <w:t xml:space="preserve">значень, які однозначно ідентифікують користувача. Отож коли користувач здійснить наступний запит на сайт, сервер буде знати, що користувач уже був тут і </w:t>
+        <w:t xml:space="preserve"> надав, а браузер зберіг певний набір ключів та значень, які однозначно ідентифікують користувача. Отож коли користувач здійснить наступний запит на сайт, сервер буде знати, що користувач уже був тут і </w:t>
       </w:r>
       <w:r>
         <w:t>змож</w:t>
@@ -5369,7 +5536,7 @@
           <w:color w:val="auto"/>
         </w:rPr>
       </w:pPr>
-      <w:bookmarkStart w:id="19" w:name="_Toc515143251"/>
+      <w:bookmarkStart w:id="19" w:name="_Toc515216589"/>
       <w:r>
         <w:rPr>
           <w:rStyle w:val="af"/>
@@ -5859,7 +6026,6 @@
         <w:rPr>
           <w:noProof/>
         </w:rPr>
-        <w:lastRenderedPageBreak/>
         <w:drawing>
           <wp:inline distT="0" distB="0" distL="0" distR="0" wp14:anchorId="08171455" wp14:editId="7873BD7E">
             <wp:extent cx="5783580" cy="952500"/>
@@ -6408,7 +6574,7 @@
       <w:pPr>
         <w:pStyle w:val="a6"/>
       </w:pPr>
-      <w:bookmarkStart w:id="20" w:name="_Toc515143252"/>
+      <w:bookmarkStart w:id="20" w:name="_Toc515216590"/>
       <w:r>
         <w:t>4.</w:t>
       </w:r>
@@ -6622,6 +6788,7 @@
               <w:rFonts w:ascii="Cambria Math" w:hAnsi="Cambria Math"/>
               <w:lang w:val="en-US"/>
             </w:rPr>
+            <w:lastRenderedPageBreak/>
             <m:t>start=page*45-45</m:t>
           </m:r>
           <m:r>
@@ -6638,7 +6805,6 @@
         <w:ind w:firstLine="708"/>
       </w:pPr>
       <w:r>
-        <w:lastRenderedPageBreak/>
         <w:t>Таким чином задавши лише посилання на відповідний розділ та проміжок сторінок з якої по яку хочемо отримати інформацію можна переглянути усі ці сторінки у простому циклі з параметром.</w:t>
       </w:r>
     </w:p>
@@ -6740,15 +6906,10 @@
       </w:r>
     </w:p>
     <w:p>
-      <w:pPr>
-        <w:ind w:firstLine="708"/>
-        <w:rPr>
-          <w:rFonts w:ascii="Consolas" w:hAnsi="Consolas"/>
-        </w:rPr>
-      </w:pPr>
-    </w:p>
-    <w:p>
-      <w:r>
+      <w:r>
+        <w:rPr>
+          <w:noProof/>
+        </w:rPr>
         <w:drawing>
           <wp:inline distT="0" distB="0" distL="0" distR="0" wp14:anchorId="04C0E007" wp14:editId="765F21E4">
             <wp:extent cx="5979818" cy="2613660"/>
@@ -8104,7 +8265,16 @@
           <w:sz w:val="19"/>
           <w:szCs w:val="19"/>
         </w:rPr>
-        <w:t xml:space="preserve"> </w:t>
+        <w:t xml:space="preserve"> '&lt;'</w:t>
+      </w:r>
+      <w:r>
+        <w:rPr>
+          <w:rFonts w:ascii="Consolas" w:hAnsi="Consolas" w:cs="Consolas"/>
+          <w:color w:val="000000"/>
+          <w:sz w:val="19"/>
+          <w:szCs w:val="19"/>
+        </w:rPr>
+        <w:t xml:space="preserve">, </w:t>
       </w:r>
       <w:r>
         <w:rPr>
@@ -8113,16 +8283,32 @@
           <w:sz w:val="19"/>
           <w:szCs w:val="19"/>
         </w:rPr>
-        <w:t>'&lt;'</w:t>
-      </w:r>
-      <w:r>
-        <w:rPr>
-          <w:rFonts w:ascii="Consolas" w:hAnsi="Consolas" w:cs="Consolas"/>
-          <w:color w:val="000000"/>
-          <w:sz w:val="19"/>
-          <w:szCs w:val="19"/>
-        </w:rPr>
-        <w:t xml:space="preserve">, </w:t>
+        <w:t xml:space="preserve">'&gt;' </w:t>
+      </w:r>
+      <w:r>
+        <w:t>то заміню їх</w:t>
+      </w:r>
+      <w:r>
+        <w:t xml:space="preserve"> в назві</w:t>
+      </w:r>
+      <w:r>
+        <w:t xml:space="preserve"> на пробіл</w:t>
+      </w:r>
+      <w:r>
+        <w:tab/>
+      </w:r>
+      <w:r>
+        <w:t>, а</w:t>
+      </w:r>
+      <w:r>
+        <w:t xml:space="preserve"> символ</w:t>
+      </w:r>
+      <w:r>
+        <w:rPr>
+          <w:color w:val="000000"/>
+          <w:szCs w:val="28"/>
+        </w:rPr>
+        <w:t xml:space="preserve"> </w:t>
       </w:r>
       <w:r>
         <w:rPr>
@@ -8131,7 +8317,16 @@
           <w:sz w:val="19"/>
           <w:szCs w:val="19"/>
         </w:rPr>
-        <w:t>'&gt;'</w:t>
+        <w:t>'/'</w:t>
+      </w:r>
+      <w:r>
+        <w:rPr>
+          <w:rFonts w:ascii="Consolas" w:hAnsi="Consolas" w:cs="Consolas"/>
+          <w:color w:val="000000"/>
+          <w:sz w:val="19"/>
+          <w:szCs w:val="19"/>
+        </w:rPr>
+        <w:t xml:space="preserve"> на </w:t>
       </w:r>
       <w:r>
         <w:rPr>
@@ -8140,77 +8335,7 @@
           <w:sz w:val="19"/>
           <w:szCs w:val="19"/>
         </w:rPr>
-        <w:t xml:space="preserve"> </w:t>
-      </w:r>
-      <w:r>
-        <w:t>то заміню їх</w:t>
-      </w:r>
-      <w:r>
-        <w:t xml:space="preserve"> в назві</w:t>
-      </w:r>
-      <w:r>
-        <w:t xml:space="preserve"> на пробіл</w:t>
-      </w:r>
-      <w:r>
-        <w:tab/>
-      </w:r>
-      <w:r>
-        <w:t>, а</w:t>
-      </w:r>
-      <w:r>
-        <w:t xml:space="preserve"> символ</w:t>
-      </w:r>
-      <w:r>
-        <w:rPr>
-          <w:color w:val="000000"/>
-          <w:szCs w:val="28"/>
-        </w:rPr>
-        <w:t xml:space="preserve"> </w:t>
-      </w:r>
-      <w:r>
-        <w:rPr>
-          <w:rFonts w:ascii="Consolas" w:hAnsi="Consolas" w:cs="Consolas"/>
-          <w:color w:val="A31515"/>
-          <w:sz w:val="19"/>
-          <w:szCs w:val="19"/>
-        </w:rPr>
-        <w:t>'/'</w:t>
-      </w:r>
-      <w:r>
-        <w:rPr>
-          <w:rFonts w:ascii="Consolas" w:hAnsi="Consolas" w:cs="Consolas"/>
-          <w:color w:val="000000"/>
-          <w:sz w:val="19"/>
-          <w:szCs w:val="19"/>
-        </w:rPr>
-        <w:t xml:space="preserve"> на</w:t>
-      </w:r>
-      <w:r>
-        <w:rPr>
-          <w:rFonts w:ascii="Consolas" w:hAnsi="Consolas" w:cs="Consolas"/>
-          <w:color w:val="000000"/>
-          <w:sz w:val="19"/>
-          <w:szCs w:val="19"/>
-        </w:rPr>
-        <w:t xml:space="preserve"> </w:t>
-      </w:r>
-      <w:r>
-        <w:rPr>
-          <w:rFonts w:ascii="Consolas" w:hAnsi="Consolas" w:cs="Consolas"/>
-          <w:color w:val="A31515"/>
-          <w:sz w:val="19"/>
-          <w:szCs w:val="19"/>
-        </w:rPr>
-        <w:t>'-'</w:t>
-      </w:r>
-      <w:r>
-        <w:rPr>
-          <w:rFonts w:ascii="Consolas" w:hAnsi="Consolas" w:cs="Consolas"/>
-          <w:color w:val="A31515"/>
-          <w:sz w:val="19"/>
-          <w:szCs w:val="19"/>
-        </w:rPr>
-        <w:t xml:space="preserve"> </w:t>
+        <w:t xml:space="preserve">'-' </w:t>
       </w:r>
       <w:r>
         <w:t xml:space="preserve">і додавши до назви </w:t>
@@ -8730,21 +8855,7 @@
           <w:color w:val="000000"/>
           <w:szCs w:val="28"/>
         </w:rPr>
-        <w:t xml:space="preserve"> </w:t>
-      </w:r>
-      <w:r>
-        <w:rPr>
-          <w:color w:val="000000"/>
-          <w:szCs w:val="28"/>
-        </w:rPr>
-        <w:t>Перевантаження методу</w:t>
-      </w:r>
-      <w:r>
-        <w:rPr>
-          <w:color w:val="000000"/>
-          <w:szCs w:val="28"/>
-        </w:rPr>
-        <w:t xml:space="preserve"> </w:t>
+        <w:t xml:space="preserve"> Перевантаження методу </w:t>
       </w:r>
       <w:proofErr w:type="spellStart"/>
       <w:r>
@@ -8778,7 +8889,35 @@
           <w:szCs w:val="28"/>
         </w:rPr>
         <w:tab/>
-        <w:t>Для пошуку сюжету всього вище перерахованого буде недостатньо, адже опис сюжету починається з наступного рядочку після слова Сюжет, а попередні алгоритми розраховані лише на випадки коли і</w:t>
+        <w:t xml:space="preserve">Для пошуку сюжету всього вище перерахованого буде недостатньо, адже опис сюжету починається з наступного рядочку після слова </w:t>
+      </w:r>
+      <w:r>
+        <w:rPr>
+          <w:color w:val="000000"/>
+          <w:szCs w:val="28"/>
+        </w:rPr>
+        <w:t>«</w:t>
+      </w:r>
+      <w:r>
+        <w:rPr>
+          <w:color w:val="000000"/>
+          <w:szCs w:val="28"/>
+        </w:rPr>
+        <w:t>Сюжет</w:t>
+      </w:r>
+      <w:r>
+        <w:rPr>
+          <w:color w:val="000000"/>
+          <w:szCs w:val="28"/>
+        </w:rPr>
+        <w:t>»</w:t>
+      </w:r>
+      <w:r>
+        <w:rPr>
+          <w:color w:val="000000"/>
+          <w:szCs w:val="28"/>
+        </w:rPr>
+        <w:t>, а попередні алгоритми розраховані лише на випадки коли і</w:t>
       </w:r>
       <w:r>
         <w:rPr>
@@ -9156,7 +9295,35 @@
           <w:color w:val="000000"/>
           <w:szCs w:val="28"/>
         </w:rPr>
-        <w:t>конструкції включно з переходом на новий рядок.</w:t>
+        <w:t>конструкції включно з переход</w:t>
+      </w:r>
+      <w:r>
+        <w:rPr>
+          <w:color w:val="000000"/>
+          <w:szCs w:val="28"/>
+        </w:rPr>
+        <w:t>а</w:t>
+      </w:r>
+      <w:r>
+        <w:rPr>
+          <w:color w:val="000000"/>
+          <w:szCs w:val="28"/>
+        </w:rPr>
+        <w:t>м</w:t>
+      </w:r>
+      <w:r>
+        <w:rPr>
+          <w:color w:val="000000"/>
+          <w:szCs w:val="28"/>
+        </w:rPr>
+        <w:t>и</w:t>
+      </w:r>
+      <w:r>
+        <w:rPr>
+          <w:color w:val="000000"/>
+          <w:szCs w:val="28"/>
+        </w:rPr>
+        <w:t xml:space="preserve"> на новий рядок.</w:t>
       </w:r>
     </w:p>
     <w:p>
@@ -9403,18 +9570,20 @@
           <w:b/>
           <w:i/>
         </w:rPr>
-        <w:t xml:space="preserve">7 </w:t>
+        <w:t>13</w:t>
+      </w:r>
+      <w:r>
+        <w:rPr>
+          <w:b/>
+          <w:i/>
+        </w:rPr>
+        <w:t xml:space="preserve"> </w:t>
       </w:r>
       <w:r>
         <w:t>Другий</w:t>
       </w:r>
       <w:r>
-        <w:t xml:space="preserve"> етап парсингу</w:t>
-      </w:r>
-      <w:bookmarkStart w:id="21" w:name="_GoBack"/>
-      <w:bookmarkEnd w:id="21"/>
-      <w:r>
-        <w:t xml:space="preserve"> фільмів</w:t>
+        <w:t xml:space="preserve"> етап парсингу фільмів</w:t>
       </w:r>
     </w:p>
     <w:p>
@@ -9602,24 +9771,46 @@
           <w:color w:val="000000"/>
           <w:szCs w:val="28"/>
         </w:rPr>
-        <w:t>класу відвантажується постер до фільму з посилання.</w:t>
-      </w:r>
-    </w:p>
-    <w:p>
-      <w:pPr>
-        <w:rPr>
-          <w:color w:val="000000"/>
-          <w:szCs w:val="28"/>
-          <w:lang w:val="en-US"/>
-        </w:rPr>
-      </w:pPr>
-    </w:p>
-    <w:p>
-      <w:pPr>
-        <w:rPr>
-          <w:color w:val="000000"/>
-          <w:szCs w:val="28"/>
-          <w:lang w:val="en-US"/>
+        <w:t xml:space="preserve">класу </w:t>
+      </w:r>
+      <w:proofErr w:type="spellStart"/>
+      <w:r>
+        <w:rPr>
+          <w:color w:val="000000"/>
+          <w:szCs w:val="28"/>
+        </w:rPr>
+        <w:t>п</w:t>
+      </w:r>
+      <w:r>
+        <w:rPr>
+          <w:color w:val="000000"/>
+          <w:szCs w:val="28"/>
+        </w:rPr>
+        <w:t>ідвантажується</w:t>
+      </w:r>
+      <w:proofErr w:type="spellEnd"/>
+      <w:r>
+        <w:rPr>
+          <w:color w:val="000000"/>
+          <w:szCs w:val="28"/>
+        </w:rPr>
+        <w:t xml:space="preserve"> постер до фільму з посилання.</w:t>
+      </w:r>
+    </w:p>
+    <w:p>
+      <w:pPr>
+        <w:rPr>
+          <w:color w:val="000000"/>
+          <w:szCs w:val="28"/>
+          <w:lang w:val="en-US"/>
+        </w:rPr>
+      </w:pPr>
+    </w:p>
+    <w:p>
+      <w:pPr>
+        <w:rPr>
+          <w:color w:val="000000"/>
+          <w:szCs w:val="28"/>
         </w:rPr>
       </w:pPr>
       <w:r>
@@ -9661,6 +9852,1831 @@
             </a:graphic>
           </wp:inline>
         </w:drawing>
+      </w:r>
+    </w:p>
+    <w:p>
+      <w:r>
+        <w:rPr>
+          <w:b/>
+          <w:i/>
+        </w:rPr>
+        <w:t>Рисунку 4.</w:t>
+      </w:r>
+      <w:r>
+        <w:rPr>
+          <w:b/>
+          <w:i/>
+        </w:rPr>
+        <w:t xml:space="preserve">14 </w:t>
+      </w:r>
+      <w:r>
+        <w:t>Перегляд детальної інформації про фільм</w:t>
+      </w:r>
+    </w:p>
+    <w:p/>
+    <w:p>
+      <w:pPr>
+        <w:pStyle w:val="a6"/>
+      </w:pPr>
+      <w:bookmarkStart w:id="21" w:name="_Toc515216591"/>
+      <w:r>
+        <w:t xml:space="preserve">4.5 Розпізнавання жанру та країни виробництва </w:t>
+      </w:r>
+      <w:r>
+        <w:t xml:space="preserve">для окремого </w:t>
+      </w:r>
+      <w:r>
+        <w:t>фільму</w:t>
+      </w:r>
+      <w:bookmarkEnd w:id="21"/>
+    </w:p>
+    <w:p>
+      <w:pPr>
+        <w:rPr>
+          <w:rFonts w:ascii="Consolas" w:hAnsi="Consolas" w:cs="Consolas"/>
+          <w:color w:val="000000"/>
+          <w:sz w:val="24"/>
+          <w:lang w:val="en-US"/>
+        </w:rPr>
+      </w:pPr>
+      <w:r>
+        <w:tab/>
+        <w:t>Оскільки перелік жанрів та країн</w:t>
+      </w:r>
+      <w:r>
+        <w:rPr>
+          <w:lang w:val="en-US"/>
+        </w:rPr>
+        <w:t xml:space="preserve"> </w:t>
+      </w:r>
+      <w:r>
+        <w:t>є скінченним та</w:t>
+      </w:r>
+      <w:r>
+        <w:t xml:space="preserve"> знаходиться кожен в окремому об’єкті типу </w:t>
+      </w:r>
+      <w:r>
+        <w:rPr>
+          <w:lang w:val="en-US"/>
+        </w:rPr>
+        <w:t xml:space="preserve">string </w:t>
+      </w:r>
+      <w:r>
+        <w:t xml:space="preserve">було б добре створити два словники для жанрів та країн, які в майбутньому будуть використані для фільтрації пошуку на сайті. Легко побачити, що перелік жанрів та країн розділяється символом </w:t>
+      </w:r>
+      <w:r>
+        <w:rPr>
+          <w:rFonts w:ascii="Consolas" w:hAnsi="Consolas" w:cs="Consolas"/>
+          <w:color w:val="A31515"/>
+          <w:sz w:val="19"/>
+          <w:szCs w:val="19"/>
+        </w:rPr>
+        <w:t>'</w:t>
+      </w:r>
+      <w:r>
+        <w:rPr>
+          <w:rFonts w:ascii="Consolas" w:hAnsi="Consolas" w:cs="Consolas"/>
+          <w:color w:val="A31515"/>
+          <w:sz w:val="19"/>
+          <w:szCs w:val="19"/>
+          <w:lang w:val="en-US"/>
+        </w:rPr>
+        <w:t>,</w:t>
+      </w:r>
+      <w:r>
+        <w:rPr>
+          <w:rFonts w:ascii="Consolas" w:hAnsi="Consolas" w:cs="Consolas"/>
+          <w:color w:val="A31515"/>
+          <w:sz w:val="19"/>
+          <w:szCs w:val="19"/>
+        </w:rPr>
+        <w:t>'</w:t>
+      </w:r>
+      <w:r>
+        <w:rPr>
+          <w:rFonts w:ascii="Consolas" w:hAnsi="Consolas" w:cs="Consolas"/>
+          <w:color w:val="A31515"/>
+          <w:sz w:val="19"/>
+          <w:szCs w:val="19"/>
+          <w:lang w:val="en-US"/>
+        </w:rPr>
+        <w:t xml:space="preserve"> </w:t>
+      </w:r>
+      <w:r>
+        <w:rPr>
+          <w:color w:val="000000" w:themeColor="text1"/>
+          <w:szCs w:val="28"/>
+        </w:rPr>
+        <w:t>та пробілами</w:t>
+      </w:r>
+      <w:r>
+        <w:rPr>
+          <w:color w:val="000000" w:themeColor="text1"/>
+          <w:szCs w:val="28"/>
+        </w:rPr>
+        <w:t xml:space="preserve"> тому для розпізнавання окремо жанрів та країн у кожному фільмі створю дві додаткові моделі </w:t>
+      </w:r>
+      <w:r>
+        <w:rPr>
+          <w:color w:val="000000" w:themeColor="text1"/>
+          <w:szCs w:val="28"/>
+          <w:lang w:val="en-US"/>
+        </w:rPr>
+        <w:t xml:space="preserve">Country(Id, Name) – </w:t>
+      </w:r>
+      <w:r>
+        <w:rPr>
+          <w:color w:val="000000" w:themeColor="text1"/>
+          <w:szCs w:val="28"/>
+        </w:rPr>
+        <w:t xml:space="preserve">містить унікальний ідентифікатор </w:t>
+      </w:r>
+      <w:r>
+        <w:rPr>
+          <w:color w:val="000000" w:themeColor="text1"/>
+          <w:szCs w:val="28"/>
+        </w:rPr>
+        <w:t>і</w:t>
+      </w:r>
+      <w:r>
+        <w:rPr>
+          <w:color w:val="000000" w:themeColor="text1"/>
+          <w:szCs w:val="28"/>
+        </w:rPr>
+        <w:t xml:space="preserve"> назву країни та </w:t>
+      </w:r>
+      <w:r>
+        <w:rPr>
+          <w:color w:val="000000" w:themeColor="text1"/>
+          <w:szCs w:val="28"/>
+          <w:lang w:val="en-US"/>
+        </w:rPr>
+        <w:t xml:space="preserve">Genre(Id, Name) – </w:t>
+      </w:r>
+      <w:r>
+        <w:rPr>
+          <w:color w:val="000000" w:themeColor="text1"/>
+          <w:szCs w:val="28"/>
+        </w:rPr>
+        <w:t xml:space="preserve">також містить унікальний ідентифікатор для кожного жанру </w:t>
+      </w:r>
+      <w:r>
+        <w:rPr>
+          <w:color w:val="000000" w:themeColor="text1"/>
+          <w:szCs w:val="28"/>
+        </w:rPr>
+        <w:t>і</w:t>
+      </w:r>
+      <w:r>
+        <w:rPr>
+          <w:color w:val="000000" w:themeColor="text1"/>
+          <w:szCs w:val="28"/>
+        </w:rPr>
+        <w:t xml:space="preserve"> його назву</w:t>
+      </w:r>
+      <w:r>
+        <w:rPr>
+          <w:color w:val="000000" w:themeColor="text1"/>
+          <w:szCs w:val="28"/>
+        </w:rPr>
+        <w:t xml:space="preserve">. </w:t>
+      </w:r>
+      <w:r>
+        <w:rPr>
+          <w:color w:val="000000" w:themeColor="text1"/>
+          <w:szCs w:val="28"/>
+        </w:rPr>
+        <w:t xml:space="preserve">Для цих обох класів буде реалізовано інтерфейс </w:t>
+      </w:r>
+      <w:proofErr w:type="spellStart"/>
+      <w:r>
+        <w:rPr>
+          <w:rFonts w:ascii="Consolas" w:hAnsi="Consolas" w:cs="Consolas"/>
+          <w:color w:val="000000"/>
+          <w:sz w:val="24"/>
+        </w:rPr>
+        <w:t>IEquatable</w:t>
+      </w:r>
+      <w:proofErr w:type="spellEnd"/>
+      <w:r>
+        <w:rPr>
+          <w:rFonts w:ascii="Consolas" w:hAnsi="Consolas" w:cs="Consolas"/>
+          <w:color w:val="000000"/>
+          <w:sz w:val="24"/>
+        </w:rPr>
+        <w:t xml:space="preserve">, </w:t>
+      </w:r>
+      <w:r>
+        <w:rPr>
+          <w:color w:val="000000" w:themeColor="text1"/>
+          <w:szCs w:val="28"/>
+        </w:rPr>
+        <w:t xml:space="preserve">щоб виключити повторення жанрів та країн в словниках. </w:t>
+      </w:r>
+      <w:r>
+        <w:rPr>
+          <w:color w:val="000000" w:themeColor="text1"/>
+          <w:szCs w:val="28"/>
+        </w:rPr>
+        <w:t xml:space="preserve">Також зміню модель фільму додавши до неї дві властивості </w:t>
+      </w:r>
+      <w:proofErr w:type="spellStart"/>
+      <w:r>
+        <w:rPr>
+          <w:rFonts w:ascii="Consolas" w:hAnsi="Consolas" w:cs="Consolas"/>
+          <w:color w:val="000000"/>
+          <w:sz w:val="24"/>
+        </w:rPr>
+        <w:t>List</w:t>
+      </w:r>
+      <w:proofErr w:type="spellEnd"/>
+      <w:r>
+        <w:rPr>
+          <w:rFonts w:ascii="Consolas" w:hAnsi="Consolas" w:cs="Consolas"/>
+          <w:color w:val="000000"/>
+          <w:sz w:val="24"/>
+        </w:rPr>
+        <w:t>&lt;</w:t>
+      </w:r>
+      <w:proofErr w:type="spellStart"/>
+      <w:r>
+        <w:rPr>
+          <w:rFonts w:ascii="Consolas" w:hAnsi="Consolas" w:cs="Consolas"/>
+          <w:color w:val="000000"/>
+          <w:sz w:val="24"/>
+        </w:rPr>
+        <w:t>Genre</w:t>
+      </w:r>
+      <w:proofErr w:type="spellEnd"/>
+      <w:r>
+        <w:rPr>
+          <w:rFonts w:ascii="Consolas" w:hAnsi="Consolas" w:cs="Consolas"/>
+          <w:color w:val="000000"/>
+          <w:sz w:val="24"/>
+        </w:rPr>
+        <w:t xml:space="preserve">&gt; </w:t>
+      </w:r>
+      <w:r>
+        <w:rPr>
+          <w:color w:val="000000"/>
+          <w:szCs w:val="28"/>
+        </w:rPr>
+        <w:t>та</w:t>
+      </w:r>
+      <w:r>
+        <w:rPr>
+          <w:rFonts w:ascii="Consolas" w:hAnsi="Consolas" w:cs="Consolas"/>
+          <w:color w:val="000000"/>
+          <w:sz w:val="24"/>
+        </w:rPr>
+        <w:t xml:space="preserve"> </w:t>
+      </w:r>
+      <w:proofErr w:type="spellStart"/>
+      <w:r>
+        <w:rPr>
+          <w:rFonts w:ascii="Consolas" w:hAnsi="Consolas" w:cs="Consolas"/>
+          <w:color w:val="000000"/>
+          <w:sz w:val="24"/>
+        </w:rPr>
+        <w:t>List</w:t>
+      </w:r>
+      <w:proofErr w:type="spellEnd"/>
+      <w:r>
+        <w:rPr>
+          <w:rFonts w:ascii="Consolas" w:hAnsi="Consolas" w:cs="Consolas"/>
+          <w:color w:val="000000"/>
+          <w:sz w:val="24"/>
+        </w:rPr>
+        <w:t>&lt;</w:t>
+      </w:r>
+      <w:r>
+        <w:rPr>
+          <w:rFonts w:ascii="Consolas" w:hAnsi="Consolas" w:cs="Consolas"/>
+          <w:color w:val="000000"/>
+          <w:sz w:val="24"/>
+          <w:lang w:val="en-US"/>
+        </w:rPr>
+        <w:t>Country</w:t>
+      </w:r>
+      <w:r>
+        <w:rPr>
+          <w:rFonts w:ascii="Consolas" w:hAnsi="Consolas" w:cs="Consolas"/>
+          <w:color w:val="000000"/>
+          <w:sz w:val="24"/>
+        </w:rPr>
+        <w:t>&gt;</w:t>
+      </w:r>
+      <w:r>
+        <w:rPr>
+          <w:rFonts w:ascii="Consolas" w:hAnsi="Consolas" w:cs="Consolas"/>
+          <w:color w:val="000000"/>
+          <w:sz w:val="24"/>
+          <w:lang w:val="en-US"/>
+        </w:rPr>
+        <w:t>.</w:t>
+      </w:r>
+    </w:p>
+    <w:p>
+      <w:pPr>
+        <w:rPr>
+          <w:color w:val="000000"/>
+          <w:szCs w:val="28"/>
+        </w:rPr>
+      </w:pPr>
+      <w:r>
+        <w:rPr>
+          <w:rFonts w:ascii="Consolas" w:hAnsi="Consolas" w:cs="Consolas"/>
+          <w:color w:val="000000"/>
+          <w:sz w:val="24"/>
+        </w:rPr>
+        <w:tab/>
+      </w:r>
+      <w:r>
+        <w:rPr>
+          <w:color w:val="000000"/>
+          <w:szCs w:val="28"/>
+        </w:rPr>
+        <w:t>Щоб згенерувати</w:t>
+      </w:r>
+      <w:r>
+        <w:rPr>
+          <w:color w:val="000000"/>
+          <w:szCs w:val="28"/>
+        </w:rPr>
+        <w:t xml:space="preserve"> жанри та країни з усіх фільмів необ</w:t>
+      </w:r>
+      <w:r>
+        <w:rPr>
+          <w:color w:val="000000"/>
+          <w:szCs w:val="28"/>
+        </w:rPr>
+        <w:t>х</w:t>
+      </w:r>
+      <w:r>
+        <w:rPr>
+          <w:color w:val="000000"/>
+          <w:szCs w:val="28"/>
+        </w:rPr>
+        <w:t>ідно в циклі перебрати усі фільми</w:t>
+      </w:r>
+      <w:r>
+        <w:rPr>
+          <w:color w:val="000000"/>
+          <w:szCs w:val="28"/>
+        </w:rPr>
+        <w:t>,</w:t>
+      </w:r>
+      <w:r>
+        <w:rPr>
+          <w:color w:val="000000"/>
+          <w:szCs w:val="28"/>
+        </w:rPr>
+        <w:t xml:space="preserve"> а далі дотриматися наступного алгоритму. Спочатку рядок жанру та список країн розбити на масив </w:t>
+      </w:r>
+      <w:proofErr w:type="spellStart"/>
+      <w:r>
+        <w:rPr>
+          <w:color w:val="000000"/>
+          <w:szCs w:val="28"/>
+        </w:rPr>
+        <w:t>стрінгів</w:t>
+      </w:r>
+      <w:proofErr w:type="spellEnd"/>
+      <w:r>
+        <w:rPr>
+          <w:color w:val="000000"/>
+          <w:szCs w:val="28"/>
+        </w:rPr>
+        <w:t xml:space="preserve"> використовуючи бібліотечний метод </w:t>
+      </w:r>
+      <w:r>
+        <w:rPr>
+          <w:color w:val="000000"/>
+          <w:szCs w:val="28"/>
+          <w:lang w:val="en-US"/>
+        </w:rPr>
+        <w:t xml:space="preserve">Split(). </w:t>
+      </w:r>
+      <w:r>
+        <w:rPr>
+          <w:color w:val="000000"/>
+          <w:szCs w:val="28"/>
+        </w:rPr>
+        <w:t>Далі для кожного елемента в масиві застосувати два наступні регуля</w:t>
+      </w:r>
+      <w:r>
+        <w:rPr>
+          <w:color w:val="000000"/>
+          <w:szCs w:val="28"/>
+        </w:rPr>
+        <w:t>р</w:t>
+      </w:r>
+      <w:r>
+        <w:rPr>
+          <w:color w:val="000000"/>
+          <w:szCs w:val="28"/>
+        </w:rPr>
+        <w:t>ні вирази:</w:t>
+      </w:r>
+    </w:p>
+    <w:p>
+      <w:pPr>
+        <w:rPr>
+          <w:color w:val="000000"/>
+          <w:szCs w:val="28"/>
+        </w:rPr>
+      </w:pPr>
+    </w:p>
+    <w:p>
+      <w:pPr>
+        <w:autoSpaceDE w:val="0"/>
+        <w:autoSpaceDN w:val="0"/>
+        <w:adjustRightInd w:val="0"/>
+        <w:ind w:left="1416" w:firstLine="708"/>
+        <w:rPr>
+          <w:rFonts w:ascii="Consolas" w:hAnsi="Consolas" w:cs="Consolas"/>
+          <w:color w:val="000000"/>
+          <w:sz w:val="24"/>
+        </w:rPr>
+      </w:pPr>
+      <w:proofErr w:type="spellStart"/>
+      <w:r>
+        <w:rPr>
+          <w:rFonts w:ascii="Consolas" w:hAnsi="Consolas" w:cs="Consolas"/>
+          <w:color w:val="000000"/>
+          <w:sz w:val="24"/>
+        </w:rPr>
+        <w:t>Regex.Replace</w:t>
+      </w:r>
+      <w:proofErr w:type="spellEnd"/>
+      <w:r>
+        <w:rPr>
+          <w:rFonts w:ascii="Consolas" w:hAnsi="Consolas" w:cs="Consolas"/>
+          <w:color w:val="000000"/>
+          <w:sz w:val="24"/>
+        </w:rPr>
+        <w:t>(</w:t>
+      </w:r>
+      <w:r>
+        <w:rPr>
+          <w:rFonts w:ascii="Consolas" w:hAnsi="Consolas" w:cs="Consolas"/>
+          <w:color w:val="000000"/>
+          <w:sz w:val="24"/>
+          <w:lang w:val="en-US"/>
+        </w:rPr>
+        <w:t>input</w:t>
+      </w:r>
+      <w:r>
+        <w:rPr>
+          <w:rFonts w:ascii="Consolas" w:hAnsi="Consolas" w:cs="Consolas"/>
+          <w:color w:val="000000"/>
+          <w:sz w:val="24"/>
+        </w:rPr>
+        <w:t xml:space="preserve">, </w:t>
+      </w:r>
+      <w:r>
+        <w:rPr>
+          <w:rFonts w:ascii="Consolas" w:hAnsi="Consolas" w:cs="Consolas"/>
+          <w:color w:val="800000"/>
+          <w:sz w:val="24"/>
+        </w:rPr>
+        <w:t>@"^\s+"</w:t>
+      </w:r>
+      <w:r>
+        <w:rPr>
+          <w:rFonts w:ascii="Consolas" w:hAnsi="Consolas" w:cs="Consolas"/>
+          <w:color w:val="000000"/>
+          <w:sz w:val="24"/>
+        </w:rPr>
+        <w:t xml:space="preserve">, </w:t>
+      </w:r>
+      <w:r>
+        <w:rPr>
+          <w:rFonts w:ascii="Consolas" w:hAnsi="Consolas" w:cs="Consolas"/>
+          <w:color w:val="A31515"/>
+          <w:sz w:val="24"/>
+        </w:rPr>
+        <w:t>""</w:t>
+      </w:r>
+      <w:r>
+        <w:rPr>
+          <w:rFonts w:ascii="Consolas" w:hAnsi="Consolas" w:cs="Consolas"/>
+          <w:color w:val="000000"/>
+          <w:sz w:val="24"/>
+        </w:rPr>
+        <w:t>);</w:t>
+      </w:r>
+    </w:p>
+    <w:p>
+      <w:pPr>
+        <w:rPr>
+          <w:rFonts w:ascii="Consolas" w:hAnsi="Consolas" w:cs="Consolas"/>
+          <w:color w:val="000000"/>
+          <w:sz w:val="24"/>
+          <w:lang w:val="en-US"/>
+        </w:rPr>
+      </w:pPr>
+      <w:r>
+        <w:rPr>
+          <w:rFonts w:ascii="Consolas" w:hAnsi="Consolas" w:cs="Consolas"/>
+          <w:color w:val="000000"/>
+          <w:sz w:val="24"/>
+        </w:rPr>
+        <w:t xml:space="preserve">                </w:t>
+      </w:r>
+      <w:proofErr w:type="spellStart"/>
+      <w:r>
+        <w:rPr>
+          <w:rFonts w:ascii="Consolas" w:hAnsi="Consolas" w:cs="Consolas"/>
+          <w:color w:val="000000"/>
+          <w:sz w:val="24"/>
+        </w:rPr>
+        <w:t>Regex.Replace</w:t>
+      </w:r>
+      <w:proofErr w:type="spellEnd"/>
+      <w:r>
+        <w:rPr>
+          <w:rFonts w:ascii="Consolas" w:hAnsi="Consolas" w:cs="Consolas"/>
+          <w:color w:val="000000"/>
+          <w:sz w:val="24"/>
+        </w:rPr>
+        <w:t>(</w:t>
+      </w:r>
+      <w:r>
+        <w:rPr>
+          <w:rFonts w:ascii="Consolas" w:hAnsi="Consolas" w:cs="Consolas"/>
+          <w:color w:val="000000"/>
+          <w:sz w:val="24"/>
+          <w:lang w:val="en-US"/>
+        </w:rPr>
+        <w:t>input</w:t>
+      </w:r>
+      <w:r>
+        <w:rPr>
+          <w:rFonts w:ascii="Consolas" w:hAnsi="Consolas" w:cs="Consolas"/>
+          <w:color w:val="000000"/>
+          <w:sz w:val="24"/>
+        </w:rPr>
+        <w:t xml:space="preserve">, </w:t>
+      </w:r>
+      <w:r>
+        <w:rPr>
+          <w:rFonts w:ascii="Consolas" w:hAnsi="Consolas" w:cs="Consolas"/>
+          <w:color w:val="800000"/>
+          <w:sz w:val="24"/>
+        </w:rPr>
+        <w:t>@"\s+$"</w:t>
+      </w:r>
+      <w:r>
+        <w:rPr>
+          <w:rFonts w:ascii="Consolas" w:hAnsi="Consolas" w:cs="Consolas"/>
+          <w:color w:val="000000"/>
+          <w:sz w:val="24"/>
+        </w:rPr>
+        <w:t xml:space="preserve">, </w:t>
+      </w:r>
+      <w:r>
+        <w:rPr>
+          <w:rFonts w:ascii="Consolas" w:hAnsi="Consolas" w:cs="Consolas"/>
+          <w:color w:val="A31515"/>
+          <w:sz w:val="24"/>
+        </w:rPr>
+        <w:t>""</w:t>
+      </w:r>
+      <w:r>
+        <w:rPr>
+          <w:rFonts w:ascii="Consolas" w:hAnsi="Consolas" w:cs="Consolas"/>
+          <w:color w:val="000000"/>
+          <w:sz w:val="24"/>
+        </w:rPr>
+        <w:t>);</w:t>
+      </w:r>
+    </w:p>
+    <w:p>
+      <w:pPr>
+        <w:rPr>
+          <w:rFonts w:ascii="Consolas" w:hAnsi="Consolas" w:cs="Consolas"/>
+          <w:color w:val="000000"/>
+          <w:sz w:val="24"/>
+          <w:lang w:val="en-US"/>
+        </w:rPr>
+      </w:pPr>
+    </w:p>
+    <w:p>
+      <w:pPr>
+        <w:ind w:firstLine="708"/>
+        <w:rPr>
+          <w:color w:val="000000"/>
+          <w:szCs w:val="28"/>
+        </w:rPr>
+      </w:pPr>
+      <w:r>
+        <w:rPr>
+          <w:color w:val="000000"/>
+          <w:szCs w:val="28"/>
+        </w:rPr>
+        <w:lastRenderedPageBreak/>
+        <w:t>Перший вираз видалить усі пробіли до початку слова, якщо такі існували, а другий усі пробіли з кінця. Також для жанру необхідно застосувати ще один регулярний вираз, оскільки деякі жанри на сайті можуть починатися з великої літери.</w:t>
+      </w:r>
+    </w:p>
+    <w:p>
+      <w:pPr>
+        <w:jc w:val="center"/>
+        <w:rPr>
+          <w:rFonts w:ascii="Consolas" w:hAnsi="Consolas" w:cs="Consolas"/>
+          <w:color w:val="000000"/>
+          <w:sz w:val="24"/>
+          <w:lang w:val="en-US"/>
+        </w:rPr>
+      </w:pPr>
+      <w:proofErr w:type="spellStart"/>
+      <w:r>
+        <w:rPr>
+          <w:rFonts w:ascii="Consolas" w:hAnsi="Consolas" w:cs="Consolas"/>
+          <w:color w:val="000000"/>
+          <w:sz w:val="24"/>
+        </w:rPr>
+        <w:t>Replace</w:t>
+      </w:r>
+      <w:proofErr w:type="spellEnd"/>
+      <w:r>
+        <w:rPr>
+          <w:rFonts w:ascii="Consolas" w:hAnsi="Consolas" w:cs="Consolas"/>
+          <w:color w:val="000000"/>
+          <w:sz w:val="24"/>
+        </w:rPr>
+        <w:t>(</w:t>
+      </w:r>
+      <w:proofErr w:type="spellStart"/>
+      <w:r>
+        <w:rPr>
+          <w:rFonts w:ascii="Consolas" w:hAnsi="Consolas" w:cs="Consolas"/>
+          <w:color w:val="000000"/>
+          <w:sz w:val="24"/>
+        </w:rPr>
+        <w:t>genre</w:t>
+      </w:r>
+      <w:proofErr w:type="spellEnd"/>
+      <w:r>
+        <w:rPr>
+          <w:rFonts w:ascii="Consolas" w:hAnsi="Consolas" w:cs="Consolas"/>
+          <w:color w:val="000000"/>
+          <w:sz w:val="24"/>
+        </w:rPr>
+        <w:t xml:space="preserve">, </w:t>
+      </w:r>
+      <w:r>
+        <w:rPr>
+          <w:rFonts w:ascii="Consolas" w:hAnsi="Consolas" w:cs="Consolas"/>
+          <w:color w:val="800000"/>
+          <w:sz w:val="24"/>
+        </w:rPr>
+        <w:t>@"[А-Я]"</w:t>
+      </w:r>
+      <w:r>
+        <w:rPr>
+          <w:rFonts w:ascii="Consolas" w:hAnsi="Consolas" w:cs="Consolas"/>
+          <w:color w:val="000000"/>
+          <w:sz w:val="24"/>
+        </w:rPr>
+        <w:t xml:space="preserve">, с =&gt; </w:t>
+      </w:r>
+      <w:proofErr w:type="spellStart"/>
+      <w:r>
+        <w:rPr>
+          <w:rFonts w:ascii="Consolas" w:hAnsi="Consolas" w:cs="Consolas"/>
+          <w:color w:val="000000"/>
+          <w:sz w:val="24"/>
+        </w:rPr>
+        <w:t>с.ToString</w:t>
+      </w:r>
+      <w:proofErr w:type="spellEnd"/>
+      <w:r>
+        <w:rPr>
+          <w:rFonts w:ascii="Consolas" w:hAnsi="Consolas" w:cs="Consolas"/>
+          <w:color w:val="000000"/>
+          <w:sz w:val="24"/>
+        </w:rPr>
+        <w:t>()</w:t>
+      </w:r>
+      <w:proofErr w:type="spellStart"/>
+      <w:r>
+        <w:rPr>
+          <w:rFonts w:ascii="Consolas" w:hAnsi="Consolas" w:cs="Consolas"/>
+          <w:color w:val="000000"/>
+          <w:sz w:val="24"/>
+        </w:rPr>
+        <w:t>.ToLower</w:t>
+      </w:r>
+      <w:proofErr w:type="spellEnd"/>
+      <w:r>
+        <w:rPr>
+          <w:rFonts w:ascii="Consolas" w:hAnsi="Consolas" w:cs="Consolas"/>
+          <w:color w:val="000000"/>
+          <w:sz w:val="24"/>
+        </w:rPr>
+        <w:t>());</w:t>
+      </w:r>
+    </w:p>
+    <w:p>
+      <w:pPr>
+        <w:jc w:val="center"/>
+        <w:rPr>
+          <w:rFonts w:ascii="Consolas" w:hAnsi="Consolas" w:cs="Consolas"/>
+          <w:color w:val="000000"/>
+          <w:sz w:val="24"/>
+          <w:lang w:val="en-US"/>
+        </w:rPr>
+      </w:pPr>
+    </w:p>
+    <w:p>
+      <w:pPr>
+        <w:ind w:firstLine="708"/>
+        <w:rPr>
+          <w:color w:val="000000"/>
+          <w:szCs w:val="28"/>
+        </w:rPr>
+      </w:pPr>
+      <w:r>
+        <w:rPr>
+          <w:color w:val="000000"/>
+          <w:szCs w:val="28"/>
+        </w:rPr>
+        <w:t>Даний вираз замінить усі великі входження літер від А до Я на їх малі відповідники, аби наш словник не збільшувався лише за рахунок того, що деякі жанри написані з великої літери. Для країн немає потреби застосовувати це</w:t>
+      </w:r>
+      <w:r>
+        <w:rPr>
+          <w:color w:val="000000"/>
+          <w:szCs w:val="28"/>
+        </w:rPr>
+        <w:t>й</w:t>
+      </w:r>
+      <w:r>
+        <w:rPr>
+          <w:color w:val="000000"/>
+          <w:szCs w:val="28"/>
+        </w:rPr>
+        <w:t xml:space="preserve"> же принцип</w:t>
+      </w:r>
+      <w:r>
+        <w:rPr>
+          <w:color w:val="000000"/>
+          <w:szCs w:val="28"/>
+        </w:rPr>
+        <w:t>,</w:t>
+      </w:r>
+      <w:r>
+        <w:rPr>
+          <w:color w:val="000000"/>
+          <w:szCs w:val="28"/>
+        </w:rPr>
+        <w:t xml:space="preserve"> о</w:t>
+      </w:r>
+      <w:r>
+        <w:rPr>
+          <w:color w:val="000000"/>
+          <w:szCs w:val="28"/>
+        </w:rPr>
+        <w:t>с</w:t>
+      </w:r>
+      <w:r>
+        <w:rPr>
+          <w:color w:val="000000"/>
+          <w:szCs w:val="28"/>
+        </w:rPr>
+        <w:t>кільки всі назви країн уже задані з великої літери і не будуть створювати зайві елементи у словнику.</w:t>
+      </w:r>
+    </w:p>
+    <w:p>
+      <w:pPr>
+        <w:rPr>
+          <w:color w:val="000000"/>
+          <w:szCs w:val="28"/>
+        </w:rPr>
+      </w:pPr>
+      <w:r>
+        <w:rPr>
+          <w:rFonts w:ascii="Consolas" w:hAnsi="Consolas" w:cs="Consolas"/>
+          <w:color w:val="000000"/>
+          <w:sz w:val="24"/>
+        </w:rPr>
+        <w:tab/>
+      </w:r>
+      <w:r>
+        <w:rPr>
+          <w:color w:val="000000"/>
+          <w:szCs w:val="28"/>
+        </w:rPr>
+        <w:t>Таким чином перебираючи усі фільми одночасно генеру</w:t>
+      </w:r>
+      <w:r>
+        <w:rPr>
+          <w:color w:val="000000"/>
+          <w:szCs w:val="28"/>
+        </w:rPr>
+        <w:t>ю</w:t>
+      </w:r>
+      <w:r>
+        <w:rPr>
+          <w:color w:val="000000"/>
+          <w:szCs w:val="28"/>
+        </w:rPr>
+        <w:t>ться словник</w:t>
+      </w:r>
+      <w:r>
+        <w:rPr>
+          <w:color w:val="000000"/>
+          <w:szCs w:val="28"/>
+        </w:rPr>
+        <w:t>и</w:t>
+      </w:r>
+      <w:r>
+        <w:rPr>
+          <w:color w:val="000000"/>
+          <w:szCs w:val="28"/>
+        </w:rPr>
+        <w:t xml:space="preserve"> жанрів та країн і </w:t>
+      </w:r>
+      <w:r>
+        <w:rPr>
+          <w:color w:val="000000"/>
+          <w:szCs w:val="28"/>
+        </w:rPr>
+        <w:t xml:space="preserve">додаються відповідні жанри та країни </w:t>
+      </w:r>
+      <w:r>
+        <w:rPr>
+          <w:color w:val="000000"/>
+          <w:szCs w:val="28"/>
+        </w:rPr>
+        <w:t>до кожного фільму</w:t>
+      </w:r>
+      <w:r>
+        <w:rPr>
+          <w:color w:val="000000"/>
+          <w:szCs w:val="28"/>
+        </w:rPr>
+        <w:t xml:space="preserve"> </w:t>
+      </w:r>
+      <w:r>
+        <w:rPr>
+          <w:color w:val="000000"/>
+          <w:szCs w:val="28"/>
+        </w:rPr>
+        <w:t>окремо.</w:t>
+      </w:r>
+    </w:p>
+    <w:p/>
+    <w:p>
+      <w:pPr>
+        <w:pStyle w:val="a6"/>
+      </w:pPr>
+      <w:bookmarkStart w:id="22" w:name="_Toc515216592"/>
+      <w:r>
+        <w:t>4.</w:t>
+      </w:r>
+      <w:r>
+        <w:t>6</w:t>
+      </w:r>
+      <w:r>
+        <w:t xml:space="preserve"> Збереження інформації в бінарному форматі</w:t>
+      </w:r>
+      <w:bookmarkEnd w:id="22"/>
+    </w:p>
+    <w:p>
+      <w:r>
+        <w:tab/>
+        <w:t>Оскільки остаточне розпізнавання всіх фільмів буде здійснюватися частинами, а не все одразу, аби не перевантажувати сервер з якого беремо інформацію було вирішено тимчасово зберігати дані у бінарному форматі.</w:t>
+      </w:r>
+      <w:r>
+        <w:t xml:space="preserve"> Бінарний формат обрано тому, що він найзручніший для зберігання великого обсягу інформації, для порівняння зберігання в </w:t>
+      </w:r>
+      <w:r>
+        <w:rPr>
+          <w:lang w:val="en-US"/>
+        </w:rPr>
+        <w:t xml:space="preserve">XML </w:t>
+      </w:r>
+      <w:r>
+        <w:t>форматі збільшило б розмір кінцевого файлу приблизно на 25%.</w:t>
+      </w:r>
+    </w:p>
+    <w:p>
+      <w:pPr>
+        <w:rPr>
+          <w:lang w:val="en-US"/>
+        </w:rPr>
+      </w:pPr>
+      <w:r>
+        <w:tab/>
+        <w:t xml:space="preserve">Для зберігання даних у бінарному форматі додам до </w:t>
+      </w:r>
+      <w:r>
+        <w:t>моделі фільму конструктор за замовчування та атрибут</w:t>
+      </w:r>
+      <w:r>
+        <w:t xml:space="preserve"> </w:t>
+      </w:r>
+      <w:r>
+        <w:rPr>
+          <w:rFonts w:ascii="Consolas" w:hAnsi="Consolas" w:cs="Consolas"/>
+          <w:color w:val="000000"/>
+          <w:sz w:val="24"/>
+        </w:rPr>
+        <w:t>[</w:t>
+      </w:r>
+      <w:proofErr w:type="spellStart"/>
+      <w:r>
+        <w:rPr>
+          <w:rFonts w:ascii="Consolas" w:hAnsi="Consolas" w:cs="Consolas"/>
+          <w:color w:val="000000"/>
+          <w:sz w:val="24"/>
+        </w:rPr>
+        <w:t>Serializable</w:t>
+      </w:r>
+      <w:proofErr w:type="spellEnd"/>
+      <w:r>
+        <w:rPr>
+          <w:color w:val="000000"/>
+        </w:rPr>
+        <w:t>]</w:t>
+      </w:r>
+      <w:r>
+        <w:rPr>
+          <w:color w:val="000000"/>
+        </w:rPr>
+        <w:t>.</w:t>
+      </w:r>
+      <w:r>
+        <w:rPr>
+          <w:color w:val="000000"/>
+        </w:rPr>
+        <w:t xml:space="preserve"> Слід зауважити, що поля з жанрами і країнами для кожного фільму також повинні бути збережені у бінарному форматі, тому до моделі жанру та країни також додам відповідний атрибут і конструктор за замовчуванням.</w:t>
+      </w:r>
+      <w:r>
+        <w:rPr>
+          <w:color w:val="000000"/>
+        </w:rPr>
+        <w:t xml:space="preserve"> За саме зберігання у бінарний формат буде відповідати об’єкт</w:t>
+      </w:r>
+      <w:r>
+        <w:rPr>
+          <w:rFonts w:ascii="Consolas" w:hAnsi="Consolas" w:cs="Consolas"/>
+          <w:color w:val="000000"/>
+          <w:sz w:val="24"/>
+        </w:rPr>
+        <w:t xml:space="preserve"> </w:t>
+      </w:r>
+      <w:proofErr w:type="spellStart"/>
+      <w:r>
+        <w:rPr>
+          <w:rFonts w:ascii="Consolas" w:hAnsi="Consolas" w:cs="Consolas"/>
+          <w:color w:val="000000"/>
+          <w:sz w:val="24"/>
+        </w:rPr>
+        <w:t>BinaryFormatter</w:t>
+      </w:r>
+      <w:proofErr w:type="spellEnd"/>
+      <w:r>
+        <w:rPr>
+          <w:color w:val="000000"/>
+          <w:szCs w:val="28"/>
+        </w:rPr>
+        <w:t>, який уже вбудовано у бібліотек</w:t>
+      </w:r>
+      <w:r>
+        <w:rPr>
+          <w:color w:val="000000"/>
+          <w:szCs w:val="28"/>
+        </w:rPr>
+        <w:t>у</w:t>
+      </w:r>
+      <w:r>
+        <w:rPr>
+          <w:color w:val="000000"/>
+          <w:szCs w:val="28"/>
+        </w:rPr>
+        <w:t xml:space="preserve"> для </w:t>
+      </w:r>
+      <w:proofErr w:type="spellStart"/>
+      <w:r>
+        <w:rPr>
+          <w:color w:val="000000"/>
+          <w:szCs w:val="28"/>
+        </w:rPr>
+        <w:t>сереалізації</w:t>
+      </w:r>
+      <w:proofErr w:type="spellEnd"/>
+      <w:r>
+        <w:rPr>
+          <w:color w:val="000000"/>
+          <w:szCs w:val="28"/>
+        </w:rPr>
+        <w:t xml:space="preserve"> фреймворку </w:t>
+      </w:r>
+      <w:r>
+        <w:rPr>
+          <w:color w:val="000000"/>
+          <w:szCs w:val="28"/>
+          <w:lang w:val="en-US"/>
+        </w:rPr>
+        <w:t>.NET</w:t>
+      </w:r>
+      <w:r>
+        <w:rPr>
+          <w:color w:val="000000"/>
+          <w:szCs w:val="28"/>
+        </w:rPr>
+        <w:t xml:space="preserve"> </w:t>
+      </w:r>
+      <w:r>
+        <w:rPr>
+          <w:color w:val="000000"/>
+          <w:szCs w:val="28"/>
+          <w:lang w:val="en-US"/>
+        </w:rPr>
+        <w:t>Framework</w:t>
+      </w:r>
+      <w:r>
+        <w:rPr>
+          <w:color w:val="000000"/>
+          <w:szCs w:val="28"/>
+          <w:lang w:val="en-US"/>
+        </w:rPr>
+        <w:t>.</w:t>
+      </w:r>
+    </w:p>
+    <w:p>
+      <w:r>
+        <w:tab/>
+      </w:r>
+      <w:r>
+        <w:t xml:space="preserve">Скориставшись стандартними діалоговими вікнами для  зберігання та відкривання файлів проведу перевірку на </w:t>
+      </w:r>
+      <w:r>
+        <w:t>правильність зберігання у бінарному форматі.</w:t>
+      </w:r>
+    </w:p>
+    <w:p>
+      <w:r>
+        <w:rPr>
+          <w:noProof/>
+        </w:rPr>
+        <w:drawing>
+          <wp:inline distT="0" distB="0" distL="0" distR="0" wp14:anchorId="72F828CC" wp14:editId="41579F12">
+            <wp:extent cx="6120765" cy="2933647"/>
+            <wp:effectExtent l="0" t="0" r="0" b="635"/>
+            <wp:docPr id="7" name="Рисунок 7"/>
+            <wp:cNvGraphicFramePr>
+              <a:graphicFrameLocks xmlns:a="http://schemas.openxmlformats.org/drawingml/2006/main" noChangeAspect="1"/>
+            </wp:cNvGraphicFramePr>
+            <a:graphic xmlns:a="http://schemas.openxmlformats.org/drawingml/2006/main">
+              <a:graphicData uri="http://schemas.openxmlformats.org/drawingml/2006/picture">
+                <pic:pic xmlns:pic="http://schemas.openxmlformats.org/drawingml/2006/picture">
+                  <pic:nvPicPr>
+                    <pic:cNvPr id="0" name=""/>
+                    <pic:cNvPicPr/>
+                  </pic:nvPicPr>
+                  <pic:blipFill>
+                    <a:blip r:embed="rId28"/>
+                    <a:stretch>
+                      <a:fillRect/>
+                    </a:stretch>
+                  </pic:blipFill>
+                  <pic:spPr>
+                    <a:xfrm>
+                      <a:off x="0" y="0"/>
+                      <a:ext cx="6120765" cy="2933647"/>
+                    </a:xfrm>
+                    <a:prstGeom prst="rect">
+                      <a:avLst/>
+                    </a:prstGeom>
+                  </pic:spPr>
+                </pic:pic>
+              </a:graphicData>
+            </a:graphic>
+          </wp:inline>
+        </w:drawing>
+      </w:r>
+    </w:p>
+    <w:p>
+      <w:r>
+        <w:rPr>
+          <w:b/>
+          <w:i/>
+        </w:rPr>
+        <w:lastRenderedPageBreak/>
+        <w:t>Рисунку 4.</w:t>
+      </w:r>
+      <w:r>
+        <w:rPr>
+          <w:b/>
+          <w:i/>
+        </w:rPr>
+        <w:t xml:space="preserve">15 </w:t>
+      </w:r>
+      <w:r>
+        <w:t>Зберігання у бінарному форматі</w:t>
+      </w:r>
+    </w:p>
+    <w:p/>
+    <w:p>
+      <w:r>
+        <w:rPr>
+          <w:noProof/>
+        </w:rPr>
+        <w:drawing>
+          <wp:inline distT="0" distB="0" distL="0" distR="0" wp14:anchorId="007EE2BD" wp14:editId="62107561">
+            <wp:extent cx="6120765" cy="2939784"/>
+            <wp:effectExtent l="0" t="0" r="0" b="0"/>
+            <wp:docPr id="8" name="Рисунок 8"/>
+            <wp:cNvGraphicFramePr>
+              <a:graphicFrameLocks xmlns:a="http://schemas.openxmlformats.org/drawingml/2006/main" noChangeAspect="1"/>
+            </wp:cNvGraphicFramePr>
+            <a:graphic xmlns:a="http://schemas.openxmlformats.org/drawingml/2006/main">
+              <a:graphicData uri="http://schemas.openxmlformats.org/drawingml/2006/picture">
+                <pic:pic xmlns:pic="http://schemas.openxmlformats.org/drawingml/2006/picture">
+                  <pic:nvPicPr>
+                    <pic:cNvPr id="0" name=""/>
+                    <pic:cNvPicPr/>
+                  </pic:nvPicPr>
+                  <pic:blipFill>
+                    <a:blip r:embed="rId29"/>
+                    <a:stretch>
+                      <a:fillRect/>
+                    </a:stretch>
+                  </pic:blipFill>
+                  <pic:spPr>
+                    <a:xfrm>
+                      <a:off x="0" y="0"/>
+                      <a:ext cx="6120765" cy="2939784"/>
+                    </a:xfrm>
+                    <a:prstGeom prst="rect">
+                      <a:avLst/>
+                    </a:prstGeom>
+                  </pic:spPr>
+                </pic:pic>
+              </a:graphicData>
+            </a:graphic>
+          </wp:inline>
+        </w:drawing>
+      </w:r>
+    </w:p>
+    <w:p/>
+    <w:p>
+      <w:r>
+        <w:rPr>
+          <w:b/>
+          <w:i/>
+        </w:rPr>
+        <w:t>Рисунку 4.</w:t>
+      </w:r>
+      <w:r>
+        <w:rPr>
+          <w:b/>
+          <w:i/>
+        </w:rPr>
+        <w:t xml:space="preserve">16 </w:t>
+      </w:r>
+      <w:r>
+        <w:t xml:space="preserve">Відкриття та </w:t>
+      </w:r>
+      <w:proofErr w:type="spellStart"/>
+      <w:r>
+        <w:t>десереалізація</w:t>
+      </w:r>
+      <w:proofErr w:type="spellEnd"/>
+      <w:r>
+        <w:t xml:space="preserve"> бінарного файлу</w:t>
+      </w:r>
+    </w:p>
+    <w:p/>
+    <w:p>
+      <w:r>
+        <w:rPr>
+          <w:noProof/>
+        </w:rPr>
+        <w:drawing>
+          <wp:inline distT="0" distB="0" distL="0" distR="0" wp14:anchorId="21A2F613" wp14:editId="2F71BB8E">
+            <wp:extent cx="6120765" cy="2939784"/>
+            <wp:effectExtent l="0" t="0" r="0" b="0"/>
+            <wp:docPr id="14" name="Рисунок 14"/>
+            <wp:cNvGraphicFramePr>
+              <a:graphicFrameLocks xmlns:a="http://schemas.openxmlformats.org/drawingml/2006/main" noChangeAspect="1"/>
+            </wp:cNvGraphicFramePr>
+            <a:graphic xmlns:a="http://schemas.openxmlformats.org/drawingml/2006/main">
+              <a:graphicData uri="http://schemas.openxmlformats.org/drawingml/2006/picture">
+                <pic:pic xmlns:pic="http://schemas.openxmlformats.org/drawingml/2006/picture">
+                  <pic:nvPicPr>
+                    <pic:cNvPr id="0" name=""/>
+                    <pic:cNvPicPr/>
+                  </pic:nvPicPr>
+                  <pic:blipFill>
+                    <a:blip r:embed="rId30"/>
+                    <a:stretch>
+                      <a:fillRect/>
+                    </a:stretch>
+                  </pic:blipFill>
+                  <pic:spPr>
+                    <a:xfrm>
+                      <a:off x="0" y="0"/>
+                      <a:ext cx="6120765" cy="2939784"/>
+                    </a:xfrm>
+                    <a:prstGeom prst="rect">
+                      <a:avLst/>
+                    </a:prstGeom>
+                  </pic:spPr>
+                </pic:pic>
+              </a:graphicData>
+            </a:graphic>
+          </wp:inline>
+        </w:drawing>
+      </w:r>
+    </w:p>
+    <w:p/>
+    <w:p>
+      <w:r>
+        <w:rPr>
+          <w:b/>
+          <w:i/>
+        </w:rPr>
+        <w:t>Рисунку 4.</w:t>
+      </w:r>
+      <w:r>
+        <w:rPr>
+          <w:b/>
+          <w:i/>
+        </w:rPr>
+        <w:t xml:space="preserve">17 </w:t>
+      </w:r>
+      <w:r>
+        <w:t>Результат десереалізації бінарного файлу</w:t>
+      </w:r>
+    </w:p>
+    <w:p/>
+    <w:p>
+      <w:r>
+        <w:tab/>
+        <w:t xml:space="preserve">Отож </w:t>
+      </w:r>
+      <w:r>
+        <w:t xml:space="preserve">як видно з </w:t>
+      </w:r>
+      <w:r>
+        <w:rPr>
+          <w:b/>
+          <w:i/>
+        </w:rPr>
+        <w:t>Рисунка 4.17</w:t>
+      </w:r>
+      <w:r>
+        <w:t xml:space="preserve"> </w:t>
+      </w:r>
+      <w:r>
+        <w:t>в результаті збереження та відкриття інформації з бінарного файлу усі дані збереглися,</w:t>
+      </w:r>
+      <w:r>
+        <w:t xml:space="preserve"> а</w:t>
+      </w:r>
+      <w:r>
+        <w:t xml:space="preserve"> загальний розмір файлу з розширенням </w:t>
+      </w:r>
+      <w:r>
+        <w:rPr>
+          <w:lang w:val="en-US"/>
+        </w:rPr>
+        <w:t xml:space="preserve">bin </w:t>
+      </w:r>
+      <w:r>
+        <w:t>складає всього лиш 78 КБ для 38 фільмів.</w:t>
+      </w:r>
+    </w:p>
+    <w:p/>
+    <w:p>
+      <w:pPr>
+        <w:pStyle w:val="a6"/>
+      </w:pPr>
+      <w:bookmarkStart w:id="23" w:name="_Toc515216593"/>
+      <w:r>
+        <w:t>4.7 Збереження постерів</w:t>
+      </w:r>
+      <w:bookmarkEnd w:id="23"/>
+    </w:p>
+    <w:p>
+      <w:pPr>
+        <w:rPr>
+          <w:lang w:val="en-US"/>
+        </w:rPr>
+      </w:pPr>
+      <w:r>
+        <w:tab/>
+        <w:t>У попередніх пунктах для перегляду окремого постера до кожного фільму потрібно було відкривати детальну інформацію про кожен фільм і програма сама завантажувала постер з посилання і відображал</w:t>
+      </w:r>
+      <w:r>
+        <w:t>а</w:t>
+      </w:r>
+      <w:r>
+        <w:t xml:space="preserve"> його. Для відображення інформації разом з постерами на веб-сайті необхідно завантажити усі постери у </w:t>
+      </w:r>
+      <w:r>
+        <w:lastRenderedPageBreak/>
+        <w:t>окремий каталог та зберегти посилання на кожний постер</w:t>
+      </w:r>
+      <w:r>
+        <w:t xml:space="preserve"> у базі даних</w:t>
+      </w:r>
+      <w:r>
+        <w:t>, аби щоразу не було потреби звертатися до сторонніх ресурсів за постером.</w:t>
+      </w:r>
+      <w:r>
+        <w:t xml:space="preserve"> </w:t>
+      </w:r>
+    </w:p>
+    <w:p>
+      <w:pPr>
+        <w:rPr>
+          <w:color w:val="000000"/>
+          <w:szCs w:val="28"/>
+        </w:rPr>
+      </w:pPr>
+      <w:r>
+        <w:rPr>
+          <w:lang w:val="en-US"/>
+        </w:rPr>
+        <w:tab/>
+      </w:r>
+      <w:r>
+        <w:t xml:space="preserve">Як уже згадувалося у пункті </w:t>
+      </w:r>
+      <w:r>
+        <w:rPr>
+          <w:b/>
+        </w:rPr>
+        <w:t>4.4</w:t>
+      </w:r>
+      <w:r>
+        <w:t xml:space="preserve"> було створено статичний метод </w:t>
+      </w:r>
+      <w:r>
+        <w:rPr>
+          <w:b/>
+          <w:lang w:val="en-US"/>
+        </w:rPr>
+        <w:t>CreatePosterFileName</w:t>
+      </w:r>
+      <w:r>
+        <w:rPr>
+          <w:b/>
+          <w:lang w:val="en-US"/>
+        </w:rPr>
+        <w:t>,</w:t>
+      </w:r>
+      <w:r>
+        <w:t xml:space="preserve"> який для кожного фільму за його назвою, роком та посилання на постер генерує назву файлу. Все, що залишається це зберегти</w:t>
+      </w:r>
+      <w:r>
+        <w:rPr>
+          <w:lang w:val="en-US"/>
+        </w:rPr>
+        <w:t xml:space="preserve"> </w:t>
+      </w:r>
+      <w:r>
+        <w:t>картинку з посилання у файл з відповідно згенерованою назвою.</w:t>
+      </w:r>
+      <w:r>
+        <w:rPr>
+          <w:lang w:val="en-US"/>
+        </w:rPr>
+        <w:t xml:space="preserve"> </w:t>
+      </w:r>
+      <w:r>
+        <w:t xml:space="preserve">Для </w:t>
+      </w:r>
+      <w:r>
+        <w:t>завантаження скористаюся</w:t>
+      </w:r>
+      <w:r>
+        <w:t xml:space="preserve"> </w:t>
+      </w:r>
+      <w:r>
+        <w:t xml:space="preserve">бібліотечним класом </w:t>
+      </w:r>
+      <w:proofErr w:type="spellStart"/>
+      <w:r>
+        <w:rPr>
+          <w:b/>
+          <w:color w:val="000000"/>
+          <w:szCs w:val="28"/>
+        </w:rPr>
+        <w:t>WebClient</w:t>
+      </w:r>
+      <w:proofErr w:type="spellEnd"/>
+      <w:r>
+        <w:rPr>
+          <w:color w:val="000000"/>
+          <w:szCs w:val="28"/>
+        </w:rPr>
+        <w:t xml:space="preserve">, який містить метод </w:t>
+      </w:r>
+      <w:proofErr w:type="spellStart"/>
+      <w:r>
+        <w:rPr>
+          <w:b/>
+          <w:color w:val="000000"/>
+          <w:szCs w:val="28"/>
+          <w:lang w:val="en-US"/>
+        </w:rPr>
+        <w:t>DownloadFile</w:t>
+      </w:r>
+      <w:proofErr w:type="spellEnd"/>
+      <w:r>
+        <w:rPr>
+          <w:color w:val="000000"/>
+          <w:szCs w:val="28"/>
+          <w:lang w:val="en-US"/>
+        </w:rPr>
+        <w:t xml:space="preserve">(string address, string </w:t>
+      </w:r>
+      <w:proofErr w:type="spellStart"/>
+      <w:r>
+        <w:rPr>
+          <w:color w:val="000000"/>
+          <w:szCs w:val="28"/>
+          <w:lang w:val="en-US"/>
+        </w:rPr>
+        <w:t>fileName</w:t>
+      </w:r>
+      <w:proofErr w:type="spellEnd"/>
+      <w:r>
+        <w:rPr>
+          <w:color w:val="000000"/>
+          <w:szCs w:val="28"/>
+          <w:lang w:val="en-US"/>
+        </w:rPr>
+        <w:t xml:space="preserve">). </w:t>
+      </w:r>
+      <w:r>
+        <w:rPr>
+          <w:color w:val="000000"/>
+          <w:szCs w:val="28"/>
+        </w:rPr>
+        <w:t xml:space="preserve">Цей метод дозволяє завантажити файл за його посиланнями </w:t>
+      </w:r>
+      <w:r>
+        <w:rPr>
+          <w:color w:val="000000"/>
+          <w:szCs w:val="28"/>
+        </w:rPr>
+        <w:t xml:space="preserve">у </w:t>
+      </w:r>
+      <w:r>
+        <w:rPr>
+          <w:color w:val="000000"/>
+          <w:szCs w:val="28"/>
+        </w:rPr>
+        <w:t>файл з назвою</w:t>
+      </w:r>
+      <w:r>
+        <w:rPr>
+          <w:color w:val="000000"/>
+          <w:szCs w:val="28"/>
+          <w:lang w:val="en-US"/>
+        </w:rPr>
+        <w:t xml:space="preserve"> </w:t>
+      </w:r>
+      <w:proofErr w:type="spellStart"/>
+      <w:r>
+        <w:rPr>
+          <w:color w:val="000000"/>
+          <w:szCs w:val="28"/>
+          <w:lang w:val="en-US"/>
+        </w:rPr>
+        <w:t>fileName</w:t>
+      </w:r>
+      <w:proofErr w:type="spellEnd"/>
+      <w:r>
+        <w:rPr>
+          <w:color w:val="000000"/>
+          <w:szCs w:val="28"/>
+          <w:lang w:val="en-US"/>
+        </w:rPr>
+        <w:t xml:space="preserve">. </w:t>
+      </w:r>
+      <w:r>
+        <w:rPr>
+          <w:color w:val="000000"/>
+          <w:szCs w:val="28"/>
+        </w:rPr>
+        <w:t xml:space="preserve">Щоб вибрати каталог куди зберігати усі постери використаю </w:t>
+      </w:r>
+      <w:r>
+        <w:t xml:space="preserve">стандартне діалогове вікно для вибору папки. </w:t>
+      </w:r>
+      <w:r>
+        <w:rPr>
+          <w:color w:val="000000"/>
+          <w:szCs w:val="28"/>
+        </w:rPr>
+        <w:t xml:space="preserve">Також для зручності завантаження постерів з певного проміжку фільмів було створено вікно </w:t>
+      </w:r>
+      <w:proofErr w:type="spellStart"/>
+      <w:r>
+        <w:rPr>
+          <w:b/>
+          <w:color w:val="000000"/>
+          <w:szCs w:val="28"/>
+          <w:lang w:val="en-US"/>
+        </w:rPr>
+        <w:t>SavePostersWindow</w:t>
+      </w:r>
+      <w:proofErr w:type="spellEnd"/>
+      <w:r>
+        <w:rPr>
+          <w:color w:val="000000"/>
+          <w:szCs w:val="28"/>
+          <w:lang w:val="en-US"/>
+        </w:rPr>
+        <w:t xml:space="preserve">, </w:t>
+      </w:r>
+      <w:r>
+        <w:rPr>
+          <w:color w:val="000000"/>
+          <w:szCs w:val="28"/>
+        </w:rPr>
+        <w:t xml:space="preserve">яке дуже схоже на вікно </w:t>
+      </w:r>
+      <w:proofErr w:type="spellStart"/>
+      <w:r>
+        <w:rPr>
+          <w:b/>
+          <w:color w:val="000000"/>
+          <w:szCs w:val="28"/>
+          <w:lang w:val="en-US"/>
+        </w:rPr>
+        <w:t>ParsingPagesWindow</w:t>
+      </w:r>
+      <w:proofErr w:type="spellEnd"/>
+      <w:r>
+        <w:rPr>
+          <w:color w:val="000000"/>
+          <w:szCs w:val="28"/>
+          <w:lang w:val="en-US"/>
+        </w:rPr>
+        <w:t xml:space="preserve"> </w:t>
+      </w:r>
+      <w:r>
+        <w:rPr>
+          <w:color w:val="000000"/>
+          <w:szCs w:val="28"/>
+        </w:rPr>
+        <w:t>і має схожу функціональність проте, замість отримання інформації про фільми зберігає постери.</w:t>
+      </w:r>
+    </w:p>
+    <w:p>
+      <w:pPr>
+        <w:rPr>
+          <w:color w:val="000000"/>
+          <w:szCs w:val="28"/>
+        </w:rPr>
+      </w:pPr>
+    </w:p>
+    <w:p>
+      <w:pPr>
+        <w:jc w:val="center"/>
+        <w:rPr>
+          <w:szCs w:val="28"/>
+        </w:rPr>
+      </w:pPr>
+      <w:r>
+        <w:rPr>
+          <w:noProof/>
+        </w:rPr>
+        <w:drawing>
+          <wp:inline distT="0" distB="0" distL="0" distR="0" wp14:anchorId="33CA4832" wp14:editId="72406E78">
+            <wp:extent cx="2514600" cy="1379220"/>
+            <wp:effectExtent l="0" t="0" r="0" b="0"/>
+            <wp:docPr id="17" name="Рисунок 17"/>
+            <wp:cNvGraphicFramePr>
+              <a:graphicFrameLocks xmlns:a="http://schemas.openxmlformats.org/drawingml/2006/main" noChangeAspect="1"/>
+            </wp:cNvGraphicFramePr>
+            <a:graphic xmlns:a="http://schemas.openxmlformats.org/drawingml/2006/main">
+              <a:graphicData uri="http://schemas.openxmlformats.org/drawingml/2006/picture">
+                <pic:pic xmlns:pic="http://schemas.openxmlformats.org/drawingml/2006/picture">
+                  <pic:nvPicPr>
+                    <pic:cNvPr id="0" name=""/>
+                    <pic:cNvPicPr/>
+                  </pic:nvPicPr>
+                  <pic:blipFill>
+                    <a:blip r:embed="rId31"/>
+                    <a:stretch>
+                      <a:fillRect/>
+                    </a:stretch>
+                  </pic:blipFill>
+                  <pic:spPr>
+                    <a:xfrm>
+                      <a:off x="0" y="0"/>
+                      <a:ext cx="2514600" cy="1379220"/>
+                    </a:xfrm>
+                    <a:prstGeom prst="rect">
+                      <a:avLst/>
+                    </a:prstGeom>
+                  </pic:spPr>
+                </pic:pic>
+              </a:graphicData>
+            </a:graphic>
+          </wp:inline>
+        </w:drawing>
+      </w:r>
+    </w:p>
+    <w:p>
+      <w:pPr>
+        <w:jc w:val="center"/>
+        <w:rPr>
+          <w:szCs w:val="28"/>
+        </w:rPr>
+      </w:pPr>
+    </w:p>
+    <w:p>
+      <w:r>
+        <w:rPr>
+          <w:b/>
+          <w:i/>
+        </w:rPr>
+        <w:t>Рисунку 4.</w:t>
+      </w:r>
+      <w:r>
+        <w:rPr>
+          <w:b/>
+          <w:i/>
+        </w:rPr>
+        <w:t xml:space="preserve">18 </w:t>
+      </w:r>
+      <w:r>
+        <w:rPr>
+          <w:color w:val="000000"/>
+          <w:szCs w:val="28"/>
+        </w:rPr>
+        <w:t>Вікно для збереження постерів з певного проміжку</w:t>
+      </w:r>
+    </w:p>
+    <w:p/>
+    <w:p>
+      <w:pPr>
+        <w:ind w:firstLine="708"/>
+      </w:pPr>
+      <w:r>
+        <w:t xml:space="preserve">Також було передбачено випадок, коли постер на сайті відсутній, адже для фільмів, які були додані раніше постери могли не зберегтися, або ресурси на яких вони зберігалися припинили свою роботу. Тому для уникнення помилок під час завантаження у випадку коли файл не доступний буде виникати виняткова ситуація, обробник для якої автоматично замінить назву файлу на </w:t>
+      </w:r>
+      <w:r>
+        <w:rPr>
+          <w:b/>
+          <w:lang w:val="en-US"/>
+        </w:rPr>
+        <w:t>no_poster.jpg</w:t>
+      </w:r>
+      <w:r>
+        <w:rPr>
+          <w:lang w:val="en-US"/>
+        </w:rPr>
+        <w:t xml:space="preserve"> (</w:t>
+      </w:r>
+      <w:r>
+        <w:t>стандартна картинка з написом про те, що постер відсутній). Проведу тестування завантаживши усі 38 постерів до фільмів.</w:t>
+      </w:r>
+    </w:p>
+    <w:p>
+      <w:r>
+        <w:rPr>
+          <w:noProof/>
+        </w:rPr>
+        <w:drawing>
+          <wp:inline distT="0" distB="0" distL="0" distR="0" wp14:anchorId="213CF527" wp14:editId="3A95AD17">
+            <wp:extent cx="6120765" cy="2939784"/>
+            <wp:effectExtent l="0" t="0" r="0" b="0"/>
+            <wp:docPr id="18" name="Рисунок 18"/>
+            <wp:cNvGraphicFramePr>
+              <a:graphicFrameLocks xmlns:a="http://schemas.openxmlformats.org/drawingml/2006/main" noChangeAspect="1"/>
+            </wp:cNvGraphicFramePr>
+            <a:graphic xmlns:a="http://schemas.openxmlformats.org/drawingml/2006/main">
+              <a:graphicData uri="http://schemas.openxmlformats.org/drawingml/2006/picture">
+                <pic:pic xmlns:pic="http://schemas.openxmlformats.org/drawingml/2006/picture">
+                  <pic:nvPicPr>
+                    <pic:cNvPr id="0" name=""/>
+                    <pic:cNvPicPr/>
+                  </pic:nvPicPr>
+                  <pic:blipFill>
+                    <a:blip r:embed="rId32"/>
+                    <a:stretch>
+                      <a:fillRect/>
+                    </a:stretch>
+                  </pic:blipFill>
+                  <pic:spPr>
+                    <a:xfrm>
+                      <a:off x="0" y="0"/>
+                      <a:ext cx="6120765" cy="2939784"/>
+                    </a:xfrm>
+                    <a:prstGeom prst="rect">
+                      <a:avLst/>
+                    </a:prstGeom>
+                  </pic:spPr>
+                </pic:pic>
+              </a:graphicData>
+            </a:graphic>
+          </wp:inline>
+        </w:drawing>
+      </w:r>
+    </w:p>
+    <w:p>
+      <w:r>
+        <w:rPr>
+          <w:b/>
+          <w:i/>
+        </w:rPr>
+        <w:lastRenderedPageBreak/>
+        <w:t>Рисунку 4.</w:t>
+      </w:r>
+      <w:r>
+        <w:rPr>
+          <w:b/>
+          <w:i/>
+        </w:rPr>
+        <w:t>1</w:t>
+      </w:r>
+      <w:r>
+        <w:rPr>
+          <w:b/>
+          <w:i/>
+        </w:rPr>
+        <w:t xml:space="preserve">8 </w:t>
+      </w:r>
+      <w:r>
+        <w:rPr>
+          <w:b/>
+          <w:i/>
+        </w:rPr>
+        <w:t xml:space="preserve"> </w:t>
+      </w:r>
+      <w:r>
+        <w:t xml:space="preserve">Результат </w:t>
+      </w:r>
+      <w:r>
+        <w:t>збереження постерів</w:t>
+      </w:r>
+    </w:p>
+    <w:p/>
+    <w:p>
+      <w:pPr>
+        <w:rPr>
+          <w:lang w:val="en-US"/>
+        </w:rPr>
+      </w:pPr>
+      <w:r>
+        <w:tab/>
+        <w:t>На Рис</w:t>
+      </w:r>
+      <w:r>
+        <w:t>унку 4.18 з 38 постерів успішно</w:t>
+      </w:r>
+      <w:r>
+        <w:rPr>
+          <w:lang w:val="en-US"/>
+        </w:rPr>
+        <w:t xml:space="preserve"> </w:t>
+      </w:r>
+      <w:r>
+        <w:t>збереж</w:t>
+      </w:r>
+      <w:r>
+        <w:t>ен</w:t>
+      </w:r>
+      <w:r>
+        <w:t xml:space="preserve">і 37 і виникла одна помилка під час збереження постеру до фільму 2001 року, але система успішно замінила назву файлу на </w:t>
+      </w:r>
+      <w:r>
+        <w:rPr>
+          <w:lang w:val="en-US"/>
+        </w:rPr>
+        <w:t>no_poster.jpg.</w:t>
+      </w:r>
+    </w:p>
+    <w:p/>
+    <w:p>
+      <w:pPr>
+        <w:pStyle w:val="a6"/>
+      </w:pPr>
+      <w:r>
+        <w:t>4.8 Оновлення бази фільмів</w:t>
+      </w:r>
+    </w:p>
+    <w:p>
+      <w:r>
+        <w:tab/>
+        <w:t>Оскільки майже щодня на сайті з’являються</w:t>
+      </w:r>
+      <w:bookmarkStart w:id="24" w:name="_GoBack"/>
+      <w:bookmarkEnd w:id="24"/>
+      <w:r>
+        <w:t xml:space="preserve"> нові фільми потрібно також створити функціональність, яка давала б змогу оновлювати поточну базу фільмів</w:t>
       </w:r>
     </w:p>
     <w:sectPr>
@@ -10521,11 +12537,15 @@
   </w:style>
   <w:style w:type="character" w:default="1" w:styleId="a0">
     <w:name w:val="Default Paragraph Font"/>
+    <w:uiPriority w:val="1"/>
     <w:semiHidden/>
+    <w:unhideWhenUsed/>
   </w:style>
   <w:style w:type="table" w:default="1" w:styleId="a1">
     <w:name w:val="Normal Table"/>
+    <w:uiPriority w:val="99"/>
     <w:semiHidden/>
+    <w:unhideWhenUsed/>
     <w:tblPr>
       <w:tblInd w:w="0" w:type="dxa"/>
       <w:tblCellMar>
@@ -10538,7 +12558,9 @@
   </w:style>
   <w:style w:type="numbering" w:default="1" w:styleId="a2">
     <w:name w:val="No List"/>
+    <w:uiPriority w:val="99"/>
     <w:semiHidden/>
+    <w:unhideWhenUsed/>
   </w:style>
   <w:style w:type="paragraph" w:styleId="a3">
     <w:name w:val="List Paragraph"/>
@@ -10949,11 +12971,15 @@
   </w:style>
   <w:style w:type="character" w:default="1" w:styleId="a0">
     <w:name w:val="Default Paragraph Font"/>
+    <w:uiPriority w:val="1"/>
     <w:semiHidden/>
+    <w:unhideWhenUsed/>
   </w:style>
   <w:style w:type="table" w:default="1" w:styleId="a1">
     <w:name w:val="Normal Table"/>
+    <w:uiPriority w:val="99"/>
     <w:semiHidden/>
+    <w:unhideWhenUsed/>
     <w:tblPr>
       <w:tblInd w:w="0" w:type="dxa"/>
       <w:tblCellMar>
@@ -10966,7 +12992,9 @@
   </w:style>
   <w:style w:type="numbering" w:default="1" w:styleId="a2">
     <w:name w:val="No List"/>
+    <w:uiPriority w:val="99"/>
     <w:semiHidden/>
+    <w:unhideWhenUsed/>
   </w:style>
   <w:style w:type="paragraph" w:styleId="a3">
     <w:name w:val="List Paragraph"/>
@@ -11492,7 +13520,7 @@
 </file>
 
 <file path=customXml/itemProps1.xml><?xml version="1.0" encoding="utf-8"?>
-<ds:datastoreItem xmlns:ds="http://schemas.openxmlformats.org/officeDocument/2006/customXml" ds:itemID="{377F3042-15AB-41D9-8E83-2D3A5C2283D3}">
+<ds:datastoreItem xmlns:ds="http://schemas.openxmlformats.org/officeDocument/2006/customXml" ds:itemID="{66834304-EC1B-4623-9D94-C15D2B9D8B10}">
   <ds:schemaRefs>
     <ds:schemaRef ds:uri="http://schemas.openxmlformats.org/officeDocument/2006/bibliography"/>
   </ds:schemaRefs>

</xml_diff>